<commit_message>
reworw template and change tb
</commit_message>
<xml_diff>
--- a/template/shablon_sp.docx
+++ b/template/shablon_sp.docx
@@ -4,7 +4,7 @@
   <w:body>
     <w:tbl>
       <w:tblPr>
-        <w:tblW w:w="10494" w:type="dxa"/>
+        <w:tblW w:w="10500" w:type="dxa"/>
         <w:tblBorders>
           <w:top w:val="single" w:sz="4" w:space="0" w:color="auto"/>
           <w:left w:val="single" w:sz="4" w:space="0" w:color="auto"/>
@@ -28,9 +28,12 @@
         <w:gridCol w:w="3572"/>
         <w:gridCol w:w="567"/>
         <w:gridCol w:w="1247"/>
+        <w:gridCol w:w="6"/>
       </w:tblGrid>
       <w:tr>
         <w:trPr>
+          <w:gridAfter w:val="1"/>
+          <w:wAfter w:w="6" w:type="dxa"/>
           <w:cantSplit/>
           <w:trHeight w:hRule="exact" w:val="851"/>
           <w:tblHeader/>
@@ -331,6 +334,4036 @@
               <w:t>чание</w:t>
             </w:r>
             <w:proofErr w:type="spellEnd"/>
+          </w:p>
+        </w:tc>
+      </w:tr>
+      <w:tr>
+        <w:trPr>
+          <w:trHeight w:val="454"/>
+        </w:trPr>
+        <w:tc>
+          <w:tcPr>
+            <w:tcW w:w="338" w:type="dxa"/>
+            <w:tcBorders>
+              <w:top w:val="single" w:sz="12" w:space="0" w:color="auto"/>
+              <w:left w:val="nil"/>
+              <w:right w:val="single" w:sz="12" w:space="0" w:color="auto"/>
+            </w:tcBorders>
+            <w:shd w:val="clear" w:color="auto" w:fill="auto"/>
+            <w:vAlign w:val="center"/>
+          </w:tcPr>
+          <w:p>
+            <w:pPr>
+              <w:rPr>
+                <w:rFonts w:ascii="GOST type A" w:hAnsi="GOST type A"/>
+                <w:i/>
+                <w:spacing w:val="-12"/>
+                <w:sz w:val="28"/>
+                <w:szCs w:val="28"/>
+              </w:rPr>
+            </w:pPr>
+          </w:p>
+        </w:tc>
+        <w:tc>
+          <w:tcPr>
+            <w:tcW w:w="362" w:type="dxa"/>
+            <w:tcBorders>
+              <w:top w:val="single" w:sz="12" w:space="0" w:color="auto"/>
+              <w:left w:val="single" w:sz="12" w:space="0" w:color="auto"/>
+              <w:right w:val="single" w:sz="12" w:space="0" w:color="auto"/>
+            </w:tcBorders>
+            <w:shd w:val="clear" w:color="auto" w:fill="auto"/>
+            <w:vAlign w:val="center"/>
+          </w:tcPr>
+          <w:p>
+            <w:pPr>
+              <w:rPr>
+                <w:rFonts w:ascii="GOST type A" w:hAnsi="GOST type A"/>
+                <w:i/>
+                <w:spacing w:val="-12"/>
+                <w:sz w:val="28"/>
+                <w:szCs w:val="28"/>
+              </w:rPr>
+            </w:pPr>
+          </w:p>
+        </w:tc>
+        <w:tc>
+          <w:tcPr>
+            <w:tcW w:w="439" w:type="dxa"/>
+            <w:tcBorders>
+              <w:top w:val="single" w:sz="12" w:space="0" w:color="auto"/>
+              <w:left w:val="single" w:sz="12" w:space="0" w:color="auto"/>
+              <w:right w:val="single" w:sz="12" w:space="0" w:color="auto"/>
+            </w:tcBorders>
+            <w:shd w:val="clear" w:color="auto" w:fill="auto"/>
+            <w:vAlign w:val="center"/>
+          </w:tcPr>
+          <w:p>
+            <w:pPr>
+              <w:rPr>
+                <w:rFonts w:ascii="GOST type A" w:hAnsi="GOST type A"/>
+                <w:i/>
+                <w:spacing w:val="-12"/>
+                <w:sz w:val="28"/>
+                <w:szCs w:val="28"/>
+              </w:rPr>
+            </w:pPr>
+          </w:p>
+        </w:tc>
+        <w:tc>
+          <w:tcPr>
+            <w:tcW w:w="3969" w:type="dxa"/>
+            <w:tcBorders>
+              <w:top w:val="single" w:sz="12" w:space="0" w:color="auto"/>
+              <w:left w:val="single" w:sz="12" w:space="0" w:color="auto"/>
+              <w:right w:val="single" w:sz="12" w:space="0" w:color="auto"/>
+            </w:tcBorders>
+            <w:shd w:val="clear" w:color="auto" w:fill="auto"/>
+            <w:vAlign w:val="center"/>
+          </w:tcPr>
+          <w:p>
+            <w:pPr>
+              <w:rPr>
+                <w:rFonts w:ascii="GOST type A" w:hAnsi="GOST type A"/>
+                <w:i/>
+                <w:spacing w:val="-12"/>
+                <w:sz w:val="28"/>
+                <w:szCs w:val="28"/>
+              </w:rPr>
+            </w:pPr>
+          </w:p>
+        </w:tc>
+        <w:tc>
+          <w:tcPr>
+            <w:tcW w:w="3572" w:type="dxa"/>
+            <w:tcBorders>
+              <w:top w:val="single" w:sz="12" w:space="0" w:color="auto"/>
+              <w:left w:val="single" w:sz="12" w:space="0" w:color="auto"/>
+              <w:right w:val="single" w:sz="12" w:space="0" w:color="auto"/>
+            </w:tcBorders>
+            <w:shd w:val="clear" w:color="auto" w:fill="auto"/>
+            <w:vAlign w:val="center"/>
+          </w:tcPr>
+          <w:p>
+            <w:pPr>
+              <w:rPr>
+                <w:rFonts w:ascii="GOST type A" w:hAnsi="GOST type A"/>
+                <w:i/>
+                <w:spacing w:val="-12"/>
+                <w:sz w:val="28"/>
+                <w:szCs w:val="28"/>
+              </w:rPr>
+            </w:pPr>
+          </w:p>
+        </w:tc>
+        <w:tc>
+          <w:tcPr>
+            <w:tcW w:w="567" w:type="dxa"/>
+            <w:tcBorders>
+              <w:top w:val="single" w:sz="12" w:space="0" w:color="auto"/>
+              <w:left w:val="single" w:sz="12" w:space="0" w:color="auto"/>
+              <w:right w:val="single" w:sz="12" w:space="0" w:color="auto"/>
+            </w:tcBorders>
+            <w:shd w:val="clear" w:color="auto" w:fill="auto"/>
+            <w:vAlign w:val="center"/>
+          </w:tcPr>
+          <w:p>
+            <w:pPr>
+              <w:rPr>
+                <w:rFonts w:ascii="GOST type A" w:hAnsi="GOST type A"/>
+                <w:i/>
+                <w:spacing w:val="-12"/>
+                <w:sz w:val="28"/>
+                <w:szCs w:val="28"/>
+              </w:rPr>
+            </w:pPr>
+          </w:p>
+        </w:tc>
+        <w:tc>
+          <w:tcPr>
+            <w:tcW w:w="1253" w:type="dxa"/>
+            <w:gridSpan w:val="2"/>
+            <w:tcBorders>
+              <w:top w:val="single" w:sz="12" w:space="0" w:color="auto"/>
+              <w:left w:val="single" w:sz="12" w:space="0" w:color="auto"/>
+              <w:right w:val="nil"/>
+            </w:tcBorders>
+            <w:shd w:val="clear" w:color="auto" w:fill="auto"/>
+            <w:vAlign w:val="center"/>
+          </w:tcPr>
+          <w:p>
+            <w:pPr>
+              <w:rPr>
+                <w:rFonts w:ascii="GOST type A" w:hAnsi="GOST type A"/>
+                <w:i/>
+                <w:spacing w:val="-12"/>
+                <w:sz w:val="28"/>
+                <w:szCs w:val="28"/>
+              </w:rPr>
+            </w:pPr>
+          </w:p>
+        </w:tc>
+      </w:tr>
+      <w:tr>
+        <w:trPr>
+          <w:trHeight w:val="454"/>
+        </w:trPr>
+        <w:tc>
+          <w:tcPr>
+            <w:tcW w:w="338" w:type="dxa"/>
+            <w:tcBorders>
+              <w:left w:val="nil"/>
+              <w:right w:val="single" w:sz="12" w:space="0" w:color="auto"/>
+            </w:tcBorders>
+            <w:shd w:val="clear" w:color="auto" w:fill="auto"/>
+            <w:vAlign w:val="center"/>
+          </w:tcPr>
+          <w:p>
+            <w:pPr>
+              <w:rPr>
+                <w:rFonts w:ascii="GOST type A" w:hAnsi="GOST type A"/>
+                <w:i/>
+                <w:spacing w:val="-12"/>
+                <w:sz w:val="28"/>
+                <w:szCs w:val="28"/>
+              </w:rPr>
+            </w:pPr>
+          </w:p>
+        </w:tc>
+        <w:tc>
+          <w:tcPr>
+            <w:tcW w:w="362" w:type="dxa"/>
+            <w:tcBorders>
+              <w:left w:val="single" w:sz="12" w:space="0" w:color="auto"/>
+              <w:right w:val="single" w:sz="12" w:space="0" w:color="auto"/>
+            </w:tcBorders>
+            <w:shd w:val="clear" w:color="auto" w:fill="auto"/>
+            <w:vAlign w:val="center"/>
+          </w:tcPr>
+          <w:p>
+            <w:pPr>
+              <w:rPr>
+                <w:rFonts w:ascii="GOST type A" w:hAnsi="GOST type A"/>
+                <w:i/>
+                <w:spacing w:val="-12"/>
+                <w:sz w:val="28"/>
+                <w:szCs w:val="28"/>
+              </w:rPr>
+            </w:pPr>
+          </w:p>
+        </w:tc>
+        <w:tc>
+          <w:tcPr>
+            <w:tcW w:w="439" w:type="dxa"/>
+            <w:tcBorders>
+              <w:left w:val="single" w:sz="12" w:space="0" w:color="auto"/>
+              <w:right w:val="single" w:sz="12" w:space="0" w:color="auto"/>
+            </w:tcBorders>
+            <w:shd w:val="clear" w:color="auto" w:fill="auto"/>
+            <w:vAlign w:val="center"/>
+          </w:tcPr>
+          <w:p>
+            <w:pPr>
+              <w:rPr>
+                <w:rFonts w:ascii="GOST type A" w:hAnsi="GOST type A"/>
+                <w:i/>
+                <w:spacing w:val="-12"/>
+                <w:sz w:val="28"/>
+                <w:szCs w:val="28"/>
+              </w:rPr>
+            </w:pPr>
+          </w:p>
+        </w:tc>
+        <w:tc>
+          <w:tcPr>
+            <w:tcW w:w="3969" w:type="dxa"/>
+            <w:tcBorders>
+              <w:left w:val="single" w:sz="12" w:space="0" w:color="auto"/>
+              <w:right w:val="single" w:sz="12" w:space="0" w:color="auto"/>
+            </w:tcBorders>
+            <w:shd w:val="clear" w:color="auto" w:fill="auto"/>
+            <w:vAlign w:val="center"/>
+          </w:tcPr>
+          <w:p>
+            <w:pPr>
+              <w:rPr>
+                <w:rFonts w:ascii="GOST type A" w:hAnsi="GOST type A"/>
+                <w:i/>
+                <w:spacing w:val="-12"/>
+                <w:sz w:val="28"/>
+                <w:szCs w:val="28"/>
+              </w:rPr>
+            </w:pPr>
+          </w:p>
+        </w:tc>
+        <w:tc>
+          <w:tcPr>
+            <w:tcW w:w="3572" w:type="dxa"/>
+            <w:tcBorders>
+              <w:left w:val="single" w:sz="12" w:space="0" w:color="auto"/>
+              <w:right w:val="single" w:sz="12" w:space="0" w:color="auto"/>
+            </w:tcBorders>
+            <w:shd w:val="clear" w:color="auto" w:fill="auto"/>
+            <w:vAlign w:val="center"/>
+          </w:tcPr>
+          <w:p>
+            <w:pPr>
+              <w:rPr>
+                <w:rFonts w:ascii="GOST type A" w:hAnsi="GOST type A"/>
+                <w:i/>
+                <w:spacing w:val="-12"/>
+                <w:sz w:val="28"/>
+                <w:szCs w:val="28"/>
+              </w:rPr>
+            </w:pPr>
+          </w:p>
+        </w:tc>
+        <w:tc>
+          <w:tcPr>
+            <w:tcW w:w="567" w:type="dxa"/>
+            <w:tcBorders>
+              <w:left w:val="single" w:sz="12" w:space="0" w:color="auto"/>
+              <w:right w:val="single" w:sz="12" w:space="0" w:color="auto"/>
+            </w:tcBorders>
+            <w:shd w:val="clear" w:color="auto" w:fill="auto"/>
+            <w:vAlign w:val="center"/>
+          </w:tcPr>
+          <w:p>
+            <w:pPr>
+              <w:rPr>
+                <w:rFonts w:ascii="GOST type A" w:hAnsi="GOST type A"/>
+                <w:i/>
+                <w:spacing w:val="-12"/>
+                <w:sz w:val="28"/>
+                <w:szCs w:val="28"/>
+              </w:rPr>
+            </w:pPr>
+          </w:p>
+        </w:tc>
+        <w:tc>
+          <w:tcPr>
+            <w:tcW w:w="1253" w:type="dxa"/>
+            <w:gridSpan w:val="2"/>
+            <w:tcBorders>
+              <w:left w:val="single" w:sz="12" w:space="0" w:color="auto"/>
+              <w:right w:val="nil"/>
+            </w:tcBorders>
+            <w:shd w:val="clear" w:color="auto" w:fill="auto"/>
+            <w:vAlign w:val="center"/>
+          </w:tcPr>
+          <w:p>
+            <w:pPr>
+              <w:rPr>
+                <w:rFonts w:ascii="GOST type A" w:hAnsi="GOST type A"/>
+                <w:i/>
+                <w:spacing w:val="-12"/>
+                <w:sz w:val="28"/>
+                <w:szCs w:val="28"/>
+              </w:rPr>
+            </w:pPr>
+          </w:p>
+        </w:tc>
+      </w:tr>
+      <w:tr>
+        <w:trPr>
+          <w:trHeight w:val="454"/>
+        </w:trPr>
+        <w:tc>
+          <w:tcPr>
+            <w:tcW w:w="338" w:type="dxa"/>
+            <w:tcBorders>
+              <w:left w:val="nil"/>
+              <w:right w:val="single" w:sz="12" w:space="0" w:color="auto"/>
+            </w:tcBorders>
+            <w:shd w:val="clear" w:color="auto" w:fill="auto"/>
+            <w:vAlign w:val="center"/>
+          </w:tcPr>
+          <w:p>
+            <w:pPr>
+              <w:rPr>
+                <w:rFonts w:ascii="GOST type A" w:hAnsi="GOST type A"/>
+                <w:i/>
+                <w:spacing w:val="-12"/>
+                <w:sz w:val="28"/>
+                <w:szCs w:val="28"/>
+              </w:rPr>
+            </w:pPr>
+          </w:p>
+        </w:tc>
+        <w:tc>
+          <w:tcPr>
+            <w:tcW w:w="362" w:type="dxa"/>
+            <w:tcBorders>
+              <w:left w:val="single" w:sz="12" w:space="0" w:color="auto"/>
+              <w:right w:val="single" w:sz="12" w:space="0" w:color="auto"/>
+            </w:tcBorders>
+            <w:shd w:val="clear" w:color="auto" w:fill="auto"/>
+            <w:vAlign w:val="center"/>
+          </w:tcPr>
+          <w:p>
+            <w:pPr>
+              <w:rPr>
+                <w:rFonts w:ascii="GOST type A" w:hAnsi="GOST type A"/>
+                <w:i/>
+                <w:spacing w:val="-12"/>
+                <w:sz w:val="28"/>
+                <w:szCs w:val="28"/>
+              </w:rPr>
+            </w:pPr>
+          </w:p>
+        </w:tc>
+        <w:tc>
+          <w:tcPr>
+            <w:tcW w:w="439" w:type="dxa"/>
+            <w:tcBorders>
+              <w:left w:val="single" w:sz="12" w:space="0" w:color="auto"/>
+              <w:right w:val="single" w:sz="12" w:space="0" w:color="auto"/>
+            </w:tcBorders>
+            <w:shd w:val="clear" w:color="auto" w:fill="auto"/>
+            <w:vAlign w:val="center"/>
+          </w:tcPr>
+          <w:p>
+            <w:pPr>
+              <w:rPr>
+                <w:rFonts w:ascii="GOST type A" w:hAnsi="GOST type A"/>
+                <w:i/>
+                <w:spacing w:val="-12"/>
+                <w:sz w:val="28"/>
+                <w:szCs w:val="28"/>
+              </w:rPr>
+            </w:pPr>
+          </w:p>
+        </w:tc>
+        <w:tc>
+          <w:tcPr>
+            <w:tcW w:w="3969" w:type="dxa"/>
+            <w:tcBorders>
+              <w:left w:val="single" w:sz="12" w:space="0" w:color="auto"/>
+              <w:right w:val="single" w:sz="12" w:space="0" w:color="auto"/>
+            </w:tcBorders>
+            <w:shd w:val="clear" w:color="auto" w:fill="auto"/>
+            <w:vAlign w:val="center"/>
+          </w:tcPr>
+          <w:p>
+            <w:pPr>
+              <w:rPr>
+                <w:rFonts w:ascii="GOST type A" w:hAnsi="GOST type A"/>
+                <w:i/>
+                <w:spacing w:val="-12"/>
+                <w:sz w:val="28"/>
+                <w:szCs w:val="28"/>
+              </w:rPr>
+            </w:pPr>
+          </w:p>
+        </w:tc>
+        <w:tc>
+          <w:tcPr>
+            <w:tcW w:w="3572" w:type="dxa"/>
+            <w:tcBorders>
+              <w:left w:val="single" w:sz="12" w:space="0" w:color="auto"/>
+              <w:right w:val="single" w:sz="12" w:space="0" w:color="auto"/>
+            </w:tcBorders>
+            <w:shd w:val="clear" w:color="auto" w:fill="auto"/>
+            <w:vAlign w:val="center"/>
+          </w:tcPr>
+          <w:p>
+            <w:pPr>
+              <w:rPr>
+                <w:rFonts w:ascii="GOST type A" w:hAnsi="GOST type A"/>
+                <w:i/>
+                <w:spacing w:val="-12"/>
+                <w:sz w:val="28"/>
+                <w:szCs w:val="28"/>
+                <w:lang w:val="en-US"/>
+              </w:rPr>
+            </w:pPr>
+          </w:p>
+        </w:tc>
+        <w:tc>
+          <w:tcPr>
+            <w:tcW w:w="567" w:type="dxa"/>
+            <w:tcBorders>
+              <w:left w:val="single" w:sz="12" w:space="0" w:color="auto"/>
+              <w:right w:val="single" w:sz="12" w:space="0" w:color="auto"/>
+            </w:tcBorders>
+            <w:shd w:val="clear" w:color="auto" w:fill="auto"/>
+            <w:vAlign w:val="center"/>
+          </w:tcPr>
+          <w:p>
+            <w:pPr>
+              <w:rPr>
+                <w:rFonts w:ascii="GOST type A" w:hAnsi="GOST type A"/>
+                <w:i/>
+                <w:spacing w:val="-12"/>
+                <w:sz w:val="28"/>
+                <w:szCs w:val="28"/>
+              </w:rPr>
+            </w:pPr>
+          </w:p>
+        </w:tc>
+        <w:tc>
+          <w:tcPr>
+            <w:tcW w:w="1253" w:type="dxa"/>
+            <w:gridSpan w:val="2"/>
+            <w:tcBorders>
+              <w:left w:val="single" w:sz="12" w:space="0" w:color="auto"/>
+              <w:right w:val="nil"/>
+            </w:tcBorders>
+            <w:shd w:val="clear" w:color="auto" w:fill="auto"/>
+            <w:vAlign w:val="center"/>
+          </w:tcPr>
+          <w:p>
+            <w:pPr>
+              <w:rPr>
+                <w:rFonts w:ascii="GOST type A" w:hAnsi="GOST type A"/>
+                <w:i/>
+                <w:spacing w:val="-12"/>
+                <w:sz w:val="28"/>
+                <w:szCs w:val="28"/>
+              </w:rPr>
+            </w:pPr>
+          </w:p>
+        </w:tc>
+      </w:tr>
+      <w:tr>
+        <w:trPr>
+          <w:trHeight w:val="454"/>
+        </w:trPr>
+        <w:tc>
+          <w:tcPr>
+            <w:tcW w:w="338" w:type="dxa"/>
+            <w:tcBorders>
+              <w:left w:val="nil"/>
+              <w:right w:val="single" w:sz="12" w:space="0" w:color="auto"/>
+            </w:tcBorders>
+            <w:shd w:val="clear" w:color="auto" w:fill="auto"/>
+            <w:vAlign w:val="center"/>
+          </w:tcPr>
+          <w:p>
+            <w:pPr>
+              <w:rPr>
+                <w:rFonts w:ascii="GOST type A" w:hAnsi="GOST type A"/>
+                <w:i/>
+                <w:spacing w:val="-12"/>
+                <w:sz w:val="28"/>
+                <w:szCs w:val="28"/>
+              </w:rPr>
+            </w:pPr>
+          </w:p>
+        </w:tc>
+        <w:tc>
+          <w:tcPr>
+            <w:tcW w:w="362" w:type="dxa"/>
+            <w:tcBorders>
+              <w:left w:val="single" w:sz="12" w:space="0" w:color="auto"/>
+              <w:right w:val="single" w:sz="12" w:space="0" w:color="auto"/>
+            </w:tcBorders>
+            <w:shd w:val="clear" w:color="auto" w:fill="auto"/>
+            <w:vAlign w:val="center"/>
+          </w:tcPr>
+          <w:p>
+            <w:pPr>
+              <w:rPr>
+                <w:rFonts w:ascii="GOST type A" w:hAnsi="GOST type A"/>
+                <w:i/>
+                <w:spacing w:val="-12"/>
+                <w:sz w:val="28"/>
+                <w:szCs w:val="28"/>
+              </w:rPr>
+            </w:pPr>
+          </w:p>
+        </w:tc>
+        <w:tc>
+          <w:tcPr>
+            <w:tcW w:w="439" w:type="dxa"/>
+            <w:tcBorders>
+              <w:left w:val="single" w:sz="12" w:space="0" w:color="auto"/>
+              <w:right w:val="single" w:sz="12" w:space="0" w:color="auto"/>
+            </w:tcBorders>
+            <w:shd w:val="clear" w:color="auto" w:fill="auto"/>
+            <w:vAlign w:val="center"/>
+          </w:tcPr>
+          <w:p>
+            <w:pPr>
+              <w:rPr>
+                <w:rFonts w:ascii="GOST type A" w:hAnsi="GOST type A"/>
+                <w:i/>
+                <w:spacing w:val="-12"/>
+                <w:sz w:val="28"/>
+                <w:szCs w:val="28"/>
+                <w:lang w:val="en-US"/>
+              </w:rPr>
+            </w:pPr>
+          </w:p>
+        </w:tc>
+        <w:tc>
+          <w:tcPr>
+            <w:tcW w:w="3969" w:type="dxa"/>
+            <w:tcBorders>
+              <w:left w:val="single" w:sz="12" w:space="0" w:color="auto"/>
+              <w:right w:val="single" w:sz="12" w:space="0" w:color="auto"/>
+            </w:tcBorders>
+            <w:shd w:val="clear" w:color="auto" w:fill="auto"/>
+            <w:vAlign w:val="center"/>
+          </w:tcPr>
+          <w:p>
+            <w:pPr>
+              <w:rPr>
+                <w:rFonts w:ascii="GOST type A" w:hAnsi="GOST type A"/>
+                <w:i/>
+                <w:spacing w:val="-12"/>
+                <w:sz w:val="28"/>
+                <w:szCs w:val="28"/>
+              </w:rPr>
+            </w:pPr>
+          </w:p>
+        </w:tc>
+        <w:tc>
+          <w:tcPr>
+            <w:tcW w:w="3572" w:type="dxa"/>
+            <w:tcBorders>
+              <w:left w:val="single" w:sz="12" w:space="0" w:color="auto"/>
+              <w:right w:val="single" w:sz="12" w:space="0" w:color="auto"/>
+            </w:tcBorders>
+            <w:shd w:val="clear" w:color="auto" w:fill="auto"/>
+            <w:vAlign w:val="center"/>
+          </w:tcPr>
+          <w:p>
+            <w:pPr>
+              <w:rPr>
+                <w:rFonts w:ascii="GOST type A" w:hAnsi="GOST type A"/>
+                <w:i/>
+                <w:spacing w:val="-12"/>
+                <w:sz w:val="28"/>
+                <w:szCs w:val="28"/>
+              </w:rPr>
+            </w:pPr>
+          </w:p>
+        </w:tc>
+        <w:tc>
+          <w:tcPr>
+            <w:tcW w:w="567" w:type="dxa"/>
+            <w:tcBorders>
+              <w:left w:val="single" w:sz="12" w:space="0" w:color="auto"/>
+              <w:right w:val="single" w:sz="12" w:space="0" w:color="auto"/>
+            </w:tcBorders>
+            <w:shd w:val="clear" w:color="auto" w:fill="auto"/>
+            <w:vAlign w:val="center"/>
+          </w:tcPr>
+          <w:p>
+            <w:pPr>
+              <w:rPr>
+                <w:rFonts w:ascii="GOST type A" w:hAnsi="GOST type A"/>
+                <w:i/>
+                <w:spacing w:val="-12"/>
+                <w:sz w:val="28"/>
+                <w:szCs w:val="28"/>
+              </w:rPr>
+            </w:pPr>
+          </w:p>
+        </w:tc>
+        <w:tc>
+          <w:tcPr>
+            <w:tcW w:w="1253" w:type="dxa"/>
+            <w:gridSpan w:val="2"/>
+            <w:tcBorders>
+              <w:left w:val="single" w:sz="12" w:space="0" w:color="auto"/>
+              <w:right w:val="nil"/>
+            </w:tcBorders>
+            <w:shd w:val="clear" w:color="auto" w:fill="auto"/>
+            <w:vAlign w:val="center"/>
+          </w:tcPr>
+          <w:p>
+            <w:pPr>
+              <w:rPr>
+                <w:rFonts w:ascii="GOST type A" w:hAnsi="GOST type A"/>
+                <w:i/>
+                <w:spacing w:val="-12"/>
+                <w:sz w:val="28"/>
+                <w:szCs w:val="28"/>
+              </w:rPr>
+            </w:pPr>
+          </w:p>
+        </w:tc>
+      </w:tr>
+      <w:tr>
+        <w:trPr>
+          <w:trHeight w:val="454"/>
+        </w:trPr>
+        <w:tc>
+          <w:tcPr>
+            <w:tcW w:w="338" w:type="dxa"/>
+            <w:tcBorders>
+              <w:left w:val="nil"/>
+              <w:right w:val="single" w:sz="12" w:space="0" w:color="auto"/>
+            </w:tcBorders>
+            <w:shd w:val="clear" w:color="auto" w:fill="auto"/>
+            <w:vAlign w:val="center"/>
+          </w:tcPr>
+          <w:p>
+            <w:pPr>
+              <w:rPr>
+                <w:rFonts w:ascii="GOST type A" w:hAnsi="GOST type A"/>
+                <w:i/>
+                <w:spacing w:val="-12"/>
+                <w:sz w:val="28"/>
+                <w:szCs w:val="28"/>
+              </w:rPr>
+            </w:pPr>
+          </w:p>
+        </w:tc>
+        <w:tc>
+          <w:tcPr>
+            <w:tcW w:w="362" w:type="dxa"/>
+            <w:tcBorders>
+              <w:left w:val="single" w:sz="12" w:space="0" w:color="auto"/>
+              <w:right w:val="single" w:sz="12" w:space="0" w:color="auto"/>
+            </w:tcBorders>
+            <w:shd w:val="clear" w:color="auto" w:fill="auto"/>
+            <w:vAlign w:val="center"/>
+          </w:tcPr>
+          <w:p>
+            <w:pPr>
+              <w:rPr>
+                <w:rFonts w:ascii="GOST type A" w:hAnsi="GOST type A"/>
+                <w:i/>
+                <w:spacing w:val="-12"/>
+                <w:sz w:val="28"/>
+                <w:szCs w:val="28"/>
+              </w:rPr>
+            </w:pPr>
+          </w:p>
+        </w:tc>
+        <w:tc>
+          <w:tcPr>
+            <w:tcW w:w="439" w:type="dxa"/>
+            <w:tcBorders>
+              <w:left w:val="single" w:sz="12" w:space="0" w:color="auto"/>
+              <w:right w:val="single" w:sz="12" w:space="0" w:color="auto"/>
+            </w:tcBorders>
+            <w:shd w:val="clear" w:color="auto" w:fill="auto"/>
+            <w:vAlign w:val="center"/>
+          </w:tcPr>
+          <w:p>
+            <w:pPr>
+              <w:rPr>
+                <w:rFonts w:ascii="GOST type A" w:hAnsi="GOST type A"/>
+                <w:i/>
+                <w:spacing w:val="-12"/>
+                <w:sz w:val="28"/>
+                <w:szCs w:val="28"/>
+                <w:lang w:val="en-US"/>
+              </w:rPr>
+            </w:pPr>
+          </w:p>
+        </w:tc>
+        <w:tc>
+          <w:tcPr>
+            <w:tcW w:w="3969" w:type="dxa"/>
+            <w:tcBorders>
+              <w:left w:val="single" w:sz="12" w:space="0" w:color="auto"/>
+              <w:right w:val="single" w:sz="12" w:space="0" w:color="auto"/>
+            </w:tcBorders>
+            <w:shd w:val="clear" w:color="auto" w:fill="auto"/>
+            <w:vAlign w:val="center"/>
+          </w:tcPr>
+          <w:p>
+            <w:pPr>
+              <w:rPr>
+                <w:rFonts w:ascii="GOST type A" w:hAnsi="GOST type A"/>
+                <w:i/>
+                <w:spacing w:val="-12"/>
+                <w:sz w:val="28"/>
+                <w:szCs w:val="28"/>
+              </w:rPr>
+            </w:pPr>
+          </w:p>
+        </w:tc>
+        <w:tc>
+          <w:tcPr>
+            <w:tcW w:w="3572" w:type="dxa"/>
+            <w:tcBorders>
+              <w:left w:val="single" w:sz="12" w:space="0" w:color="auto"/>
+              <w:right w:val="single" w:sz="12" w:space="0" w:color="auto"/>
+            </w:tcBorders>
+            <w:shd w:val="clear" w:color="auto" w:fill="auto"/>
+            <w:vAlign w:val="center"/>
+          </w:tcPr>
+          <w:p>
+            <w:pPr>
+              <w:rPr>
+                <w:rFonts w:ascii="GOST type A" w:hAnsi="GOST type A"/>
+                <w:i/>
+                <w:spacing w:val="-12"/>
+                <w:sz w:val="28"/>
+                <w:szCs w:val="28"/>
+              </w:rPr>
+            </w:pPr>
+          </w:p>
+        </w:tc>
+        <w:tc>
+          <w:tcPr>
+            <w:tcW w:w="567" w:type="dxa"/>
+            <w:tcBorders>
+              <w:left w:val="single" w:sz="12" w:space="0" w:color="auto"/>
+              <w:right w:val="single" w:sz="12" w:space="0" w:color="auto"/>
+            </w:tcBorders>
+            <w:shd w:val="clear" w:color="auto" w:fill="auto"/>
+            <w:vAlign w:val="center"/>
+          </w:tcPr>
+          <w:p>
+            <w:pPr>
+              <w:rPr>
+                <w:rFonts w:ascii="GOST type A" w:hAnsi="GOST type A"/>
+                <w:i/>
+                <w:spacing w:val="-12"/>
+                <w:sz w:val="28"/>
+                <w:szCs w:val="28"/>
+              </w:rPr>
+            </w:pPr>
+          </w:p>
+        </w:tc>
+        <w:tc>
+          <w:tcPr>
+            <w:tcW w:w="1253" w:type="dxa"/>
+            <w:gridSpan w:val="2"/>
+            <w:tcBorders>
+              <w:left w:val="single" w:sz="12" w:space="0" w:color="auto"/>
+              <w:right w:val="nil"/>
+            </w:tcBorders>
+            <w:shd w:val="clear" w:color="auto" w:fill="auto"/>
+            <w:vAlign w:val="center"/>
+          </w:tcPr>
+          <w:p>
+            <w:pPr>
+              <w:rPr>
+                <w:rFonts w:ascii="GOST type A" w:hAnsi="GOST type A"/>
+                <w:i/>
+                <w:spacing w:val="-12"/>
+                <w:sz w:val="28"/>
+                <w:szCs w:val="28"/>
+              </w:rPr>
+            </w:pPr>
+          </w:p>
+        </w:tc>
+      </w:tr>
+      <w:tr>
+        <w:trPr>
+          <w:trHeight w:val="454"/>
+        </w:trPr>
+        <w:tc>
+          <w:tcPr>
+            <w:tcW w:w="338" w:type="dxa"/>
+            <w:tcBorders>
+              <w:left w:val="nil"/>
+              <w:right w:val="single" w:sz="12" w:space="0" w:color="auto"/>
+            </w:tcBorders>
+            <w:shd w:val="clear" w:color="auto" w:fill="auto"/>
+            <w:vAlign w:val="center"/>
+          </w:tcPr>
+          <w:p>
+            <w:pPr>
+              <w:rPr>
+                <w:rFonts w:ascii="GOST type A" w:hAnsi="GOST type A"/>
+                <w:i/>
+                <w:spacing w:val="-12"/>
+                <w:sz w:val="28"/>
+                <w:szCs w:val="28"/>
+              </w:rPr>
+            </w:pPr>
+          </w:p>
+        </w:tc>
+        <w:tc>
+          <w:tcPr>
+            <w:tcW w:w="362" w:type="dxa"/>
+            <w:tcBorders>
+              <w:left w:val="single" w:sz="12" w:space="0" w:color="auto"/>
+              <w:right w:val="single" w:sz="12" w:space="0" w:color="auto"/>
+            </w:tcBorders>
+            <w:shd w:val="clear" w:color="auto" w:fill="auto"/>
+            <w:vAlign w:val="center"/>
+          </w:tcPr>
+          <w:p>
+            <w:pPr>
+              <w:rPr>
+                <w:rFonts w:ascii="GOST type A" w:hAnsi="GOST type A"/>
+                <w:i/>
+                <w:spacing w:val="-12"/>
+                <w:sz w:val="28"/>
+                <w:szCs w:val="28"/>
+              </w:rPr>
+            </w:pPr>
+          </w:p>
+        </w:tc>
+        <w:tc>
+          <w:tcPr>
+            <w:tcW w:w="439" w:type="dxa"/>
+            <w:tcBorders>
+              <w:left w:val="single" w:sz="12" w:space="0" w:color="auto"/>
+              <w:right w:val="single" w:sz="12" w:space="0" w:color="auto"/>
+            </w:tcBorders>
+            <w:shd w:val="clear" w:color="auto" w:fill="auto"/>
+            <w:vAlign w:val="center"/>
+          </w:tcPr>
+          <w:p>
+            <w:pPr>
+              <w:rPr>
+                <w:rFonts w:ascii="GOST type A" w:hAnsi="GOST type A"/>
+                <w:i/>
+                <w:spacing w:val="-12"/>
+                <w:sz w:val="28"/>
+                <w:szCs w:val="28"/>
+                <w:lang w:val="en-US"/>
+              </w:rPr>
+            </w:pPr>
+          </w:p>
+        </w:tc>
+        <w:tc>
+          <w:tcPr>
+            <w:tcW w:w="3969" w:type="dxa"/>
+            <w:tcBorders>
+              <w:left w:val="single" w:sz="12" w:space="0" w:color="auto"/>
+              <w:right w:val="single" w:sz="12" w:space="0" w:color="auto"/>
+            </w:tcBorders>
+            <w:shd w:val="clear" w:color="auto" w:fill="auto"/>
+            <w:vAlign w:val="center"/>
+          </w:tcPr>
+          <w:p>
+            <w:pPr>
+              <w:rPr>
+                <w:rFonts w:ascii="GOST type A" w:hAnsi="GOST type A"/>
+                <w:i/>
+                <w:spacing w:val="-12"/>
+                <w:sz w:val="28"/>
+                <w:szCs w:val="28"/>
+              </w:rPr>
+            </w:pPr>
+          </w:p>
+        </w:tc>
+        <w:tc>
+          <w:tcPr>
+            <w:tcW w:w="3572" w:type="dxa"/>
+            <w:tcBorders>
+              <w:left w:val="single" w:sz="12" w:space="0" w:color="auto"/>
+              <w:right w:val="single" w:sz="12" w:space="0" w:color="auto"/>
+            </w:tcBorders>
+            <w:shd w:val="clear" w:color="auto" w:fill="auto"/>
+            <w:vAlign w:val="center"/>
+          </w:tcPr>
+          <w:p>
+            <w:pPr>
+              <w:rPr>
+                <w:rFonts w:ascii="GOST type A" w:hAnsi="GOST type A"/>
+                <w:i/>
+                <w:spacing w:val="-12"/>
+                <w:sz w:val="28"/>
+                <w:szCs w:val="28"/>
+              </w:rPr>
+            </w:pPr>
+          </w:p>
+        </w:tc>
+        <w:tc>
+          <w:tcPr>
+            <w:tcW w:w="567" w:type="dxa"/>
+            <w:tcBorders>
+              <w:left w:val="single" w:sz="12" w:space="0" w:color="auto"/>
+              <w:right w:val="single" w:sz="12" w:space="0" w:color="auto"/>
+            </w:tcBorders>
+            <w:shd w:val="clear" w:color="auto" w:fill="auto"/>
+            <w:vAlign w:val="center"/>
+          </w:tcPr>
+          <w:p>
+            <w:pPr>
+              <w:rPr>
+                <w:rFonts w:ascii="GOST type A" w:hAnsi="GOST type A"/>
+                <w:i/>
+                <w:spacing w:val="-12"/>
+                <w:sz w:val="28"/>
+                <w:szCs w:val="28"/>
+              </w:rPr>
+            </w:pPr>
+          </w:p>
+        </w:tc>
+        <w:tc>
+          <w:tcPr>
+            <w:tcW w:w="1253" w:type="dxa"/>
+            <w:gridSpan w:val="2"/>
+            <w:tcBorders>
+              <w:left w:val="single" w:sz="12" w:space="0" w:color="auto"/>
+              <w:right w:val="nil"/>
+            </w:tcBorders>
+            <w:shd w:val="clear" w:color="auto" w:fill="auto"/>
+            <w:vAlign w:val="center"/>
+          </w:tcPr>
+          <w:p>
+            <w:pPr>
+              <w:rPr>
+                <w:rFonts w:ascii="GOST type A" w:hAnsi="GOST type A"/>
+                <w:i/>
+                <w:spacing w:val="-12"/>
+                <w:sz w:val="28"/>
+                <w:szCs w:val="28"/>
+              </w:rPr>
+            </w:pPr>
+          </w:p>
+        </w:tc>
+      </w:tr>
+      <w:tr>
+        <w:trPr>
+          <w:trHeight w:val="454"/>
+        </w:trPr>
+        <w:tc>
+          <w:tcPr>
+            <w:tcW w:w="338" w:type="dxa"/>
+            <w:tcBorders>
+              <w:left w:val="nil"/>
+              <w:right w:val="single" w:sz="12" w:space="0" w:color="auto"/>
+            </w:tcBorders>
+            <w:shd w:val="clear" w:color="auto" w:fill="auto"/>
+            <w:vAlign w:val="center"/>
+          </w:tcPr>
+          <w:p>
+            <w:pPr>
+              <w:rPr>
+                <w:rFonts w:ascii="GOST type A" w:hAnsi="GOST type A"/>
+                <w:i/>
+                <w:spacing w:val="-12"/>
+                <w:sz w:val="28"/>
+                <w:szCs w:val="28"/>
+              </w:rPr>
+            </w:pPr>
+          </w:p>
+        </w:tc>
+        <w:tc>
+          <w:tcPr>
+            <w:tcW w:w="362" w:type="dxa"/>
+            <w:tcBorders>
+              <w:left w:val="single" w:sz="12" w:space="0" w:color="auto"/>
+              <w:right w:val="single" w:sz="12" w:space="0" w:color="auto"/>
+            </w:tcBorders>
+            <w:shd w:val="clear" w:color="auto" w:fill="auto"/>
+            <w:vAlign w:val="center"/>
+          </w:tcPr>
+          <w:p>
+            <w:pPr>
+              <w:rPr>
+                <w:rFonts w:ascii="GOST type A" w:hAnsi="GOST type A"/>
+                <w:i/>
+                <w:spacing w:val="-12"/>
+                <w:sz w:val="28"/>
+                <w:szCs w:val="28"/>
+              </w:rPr>
+            </w:pPr>
+          </w:p>
+        </w:tc>
+        <w:tc>
+          <w:tcPr>
+            <w:tcW w:w="439" w:type="dxa"/>
+            <w:tcBorders>
+              <w:left w:val="single" w:sz="12" w:space="0" w:color="auto"/>
+              <w:right w:val="single" w:sz="12" w:space="0" w:color="auto"/>
+            </w:tcBorders>
+            <w:shd w:val="clear" w:color="auto" w:fill="auto"/>
+            <w:vAlign w:val="center"/>
+          </w:tcPr>
+          <w:p>
+            <w:pPr>
+              <w:rPr>
+                <w:rFonts w:ascii="GOST type A" w:hAnsi="GOST type A"/>
+                <w:i/>
+                <w:spacing w:val="-12"/>
+                <w:sz w:val="28"/>
+                <w:szCs w:val="28"/>
+                <w:lang w:val="en-US"/>
+              </w:rPr>
+            </w:pPr>
+          </w:p>
+        </w:tc>
+        <w:tc>
+          <w:tcPr>
+            <w:tcW w:w="3969" w:type="dxa"/>
+            <w:tcBorders>
+              <w:left w:val="single" w:sz="12" w:space="0" w:color="auto"/>
+              <w:right w:val="single" w:sz="12" w:space="0" w:color="auto"/>
+            </w:tcBorders>
+            <w:shd w:val="clear" w:color="auto" w:fill="auto"/>
+            <w:vAlign w:val="center"/>
+          </w:tcPr>
+          <w:p>
+            <w:pPr>
+              <w:rPr>
+                <w:rFonts w:ascii="GOST type A" w:hAnsi="GOST type A"/>
+                <w:i/>
+                <w:spacing w:val="-12"/>
+                <w:sz w:val="28"/>
+                <w:szCs w:val="28"/>
+              </w:rPr>
+            </w:pPr>
+          </w:p>
+        </w:tc>
+        <w:tc>
+          <w:tcPr>
+            <w:tcW w:w="3572" w:type="dxa"/>
+            <w:tcBorders>
+              <w:left w:val="single" w:sz="12" w:space="0" w:color="auto"/>
+              <w:right w:val="single" w:sz="12" w:space="0" w:color="auto"/>
+            </w:tcBorders>
+            <w:shd w:val="clear" w:color="auto" w:fill="auto"/>
+            <w:vAlign w:val="center"/>
+          </w:tcPr>
+          <w:p>
+            <w:pPr>
+              <w:rPr>
+                <w:rFonts w:ascii="GOST type A" w:hAnsi="GOST type A"/>
+                <w:i/>
+                <w:spacing w:val="-12"/>
+                <w:sz w:val="28"/>
+                <w:szCs w:val="28"/>
+              </w:rPr>
+            </w:pPr>
+          </w:p>
+        </w:tc>
+        <w:tc>
+          <w:tcPr>
+            <w:tcW w:w="567" w:type="dxa"/>
+            <w:tcBorders>
+              <w:left w:val="single" w:sz="12" w:space="0" w:color="auto"/>
+              <w:right w:val="single" w:sz="12" w:space="0" w:color="auto"/>
+            </w:tcBorders>
+            <w:shd w:val="clear" w:color="auto" w:fill="auto"/>
+            <w:vAlign w:val="center"/>
+          </w:tcPr>
+          <w:p>
+            <w:pPr>
+              <w:rPr>
+                <w:rFonts w:ascii="GOST type A" w:hAnsi="GOST type A"/>
+                <w:i/>
+                <w:spacing w:val="-12"/>
+                <w:sz w:val="28"/>
+                <w:szCs w:val="28"/>
+              </w:rPr>
+            </w:pPr>
+          </w:p>
+        </w:tc>
+        <w:tc>
+          <w:tcPr>
+            <w:tcW w:w="1253" w:type="dxa"/>
+            <w:gridSpan w:val="2"/>
+            <w:tcBorders>
+              <w:left w:val="single" w:sz="12" w:space="0" w:color="auto"/>
+              <w:right w:val="nil"/>
+            </w:tcBorders>
+            <w:shd w:val="clear" w:color="auto" w:fill="auto"/>
+            <w:vAlign w:val="center"/>
+          </w:tcPr>
+          <w:p>
+            <w:pPr>
+              <w:rPr>
+                <w:rFonts w:ascii="GOST type A" w:hAnsi="GOST type A"/>
+                <w:i/>
+                <w:spacing w:val="-12"/>
+                <w:sz w:val="28"/>
+                <w:szCs w:val="28"/>
+              </w:rPr>
+            </w:pPr>
+          </w:p>
+        </w:tc>
+      </w:tr>
+      <w:tr>
+        <w:trPr>
+          <w:trHeight w:val="454"/>
+        </w:trPr>
+        <w:tc>
+          <w:tcPr>
+            <w:tcW w:w="338" w:type="dxa"/>
+            <w:tcBorders>
+              <w:left w:val="nil"/>
+              <w:right w:val="single" w:sz="12" w:space="0" w:color="auto"/>
+            </w:tcBorders>
+            <w:shd w:val="clear" w:color="auto" w:fill="auto"/>
+            <w:vAlign w:val="center"/>
+          </w:tcPr>
+          <w:p>
+            <w:pPr>
+              <w:rPr>
+                <w:rFonts w:ascii="GOST type A" w:hAnsi="GOST type A"/>
+                <w:i/>
+                <w:spacing w:val="-12"/>
+                <w:sz w:val="28"/>
+                <w:szCs w:val="28"/>
+              </w:rPr>
+            </w:pPr>
+          </w:p>
+        </w:tc>
+        <w:tc>
+          <w:tcPr>
+            <w:tcW w:w="362" w:type="dxa"/>
+            <w:tcBorders>
+              <w:left w:val="single" w:sz="12" w:space="0" w:color="auto"/>
+              <w:right w:val="single" w:sz="12" w:space="0" w:color="auto"/>
+            </w:tcBorders>
+            <w:shd w:val="clear" w:color="auto" w:fill="auto"/>
+            <w:vAlign w:val="center"/>
+          </w:tcPr>
+          <w:p>
+            <w:pPr>
+              <w:rPr>
+                <w:rFonts w:ascii="GOST type A" w:hAnsi="GOST type A"/>
+                <w:i/>
+                <w:spacing w:val="-12"/>
+                <w:sz w:val="28"/>
+                <w:szCs w:val="28"/>
+              </w:rPr>
+            </w:pPr>
+          </w:p>
+        </w:tc>
+        <w:tc>
+          <w:tcPr>
+            <w:tcW w:w="439" w:type="dxa"/>
+            <w:tcBorders>
+              <w:left w:val="single" w:sz="12" w:space="0" w:color="auto"/>
+              <w:right w:val="single" w:sz="12" w:space="0" w:color="auto"/>
+            </w:tcBorders>
+            <w:shd w:val="clear" w:color="auto" w:fill="auto"/>
+            <w:vAlign w:val="center"/>
+          </w:tcPr>
+          <w:p>
+            <w:pPr>
+              <w:rPr>
+                <w:rFonts w:ascii="GOST type A" w:hAnsi="GOST type A"/>
+                <w:i/>
+                <w:spacing w:val="-12"/>
+                <w:sz w:val="28"/>
+                <w:szCs w:val="28"/>
+                <w:lang w:val="en-US"/>
+              </w:rPr>
+            </w:pPr>
+          </w:p>
+        </w:tc>
+        <w:tc>
+          <w:tcPr>
+            <w:tcW w:w="3969" w:type="dxa"/>
+            <w:tcBorders>
+              <w:left w:val="single" w:sz="12" w:space="0" w:color="auto"/>
+              <w:right w:val="single" w:sz="12" w:space="0" w:color="auto"/>
+            </w:tcBorders>
+            <w:shd w:val="clear" w:color="auto" w:fill="auto"/>
+            <w:vAlign w:val="center"/>
+          </w:tcPr>
+          <w:p>
+            <w:pPr>
+              <w:rPr>
+                <w:rFonts w:ascii="GOST type A" w:hAnsi="GOST type A"/>
+                <w:i/>
+                <w:spacing w:val="-12"/>
+                <w:sz w:val="28"/>
+                <w:szCs w:val="28"/>
+              </w:rPr>
+            </w:pPr>
+          </w:p>
+        </w:tc>
+        <w:tc>
+          <w:tcPr>
+            <w:tcW w:w="3572" w:type="dxa"/>
+            <w:tcBorders>
+              <w:left w:val="single" w:sz="12" w:space="0" w:color="auto"/>
+              <w:right w:val="single" w:sz="12" w:space="0" w:color="auto"/>
+            </w:tcBorders>
+            <w:shd w:val="clear" w:color="auto" w:fill="auto"/>
+            <w:vAlign w:val="center"/>
+          </w:tcPr>
+          <w:p>
+            <w:pPr>
+              <w:rPr>
+                <w:rFonts w:ascii="GOST type A" w:hAnsi="GOST type A"/>
+                <w:i/>
+                <w:spacing w:val="-12"/>
+                <w:sz w:val="28"/>
+                <w:szCs w:val="28"/>
+              </w:rPr>
+            </w:pPr>
+          </w:p>
+        </w:tc>
+        <w:tc>
+          <w:tcPr>
+            <w:tcW w:w="567" w:type="dxa"/>
+            <w:tcBorders>
+              <w:left w:val="single" w:sz="12" w:space="0" w:color="auto"/>
+              <w:right w:val="single" w:sz="12" w:space="0" w:color="auto"/>
+            </w:tcBorders>
+            <w:shd w:val="clear" w:color="auto" w:fill="auto"/>
+            <w:vAlign w:val="center"/>
+          </w:tcPr>
+          <w:p>
+            <w:pPr>
+              <w:rPr>
+                <w:rFonts w:ascii="GOST type A" w:hAnsi="GOST type A"/>
+                <w:i/>
+                <w:spacing w:val="-12"/>
+                <w:sz w:val="28"/>
+                <w:szCs w:val="28"/>
+              </w:rPr>
+            </w:pPr>
+          </w:p>
+        </w:tc>
+        <w:tc>
+          <w:tcPr>
+            <w:tcW w:w="1253" w:type="dxa"/>
+            <w:gridSpan w:val="2"/>
+            <w:tcBorders>
+              <w:left w:val="single" w:sz="12" w:space="0" w:color="auto"/>
+              <w:right w:val="nil"/>
+            </w:tcBorders>
+            <w:shd w:val="clear" w:color="auto" w:fill="auto"/>
+            <w:vAlign w:val="center"/>
+          </w:tcPr>
+          <w:p>
+            <w:pPr>
+              <w:rPr>
+                <w:rFonts w:ascii="GOST type A" w:hAnsi="GOST type A"/>
+                <w:i/>
+                <w:spacing w:val="-12"/>
+                <w:sz w:val="28"/>
+                <w:szCs w:val="28"/>
+              </w:rPr>
+            </w:pPr>
+          </w:p>
+        </w:tc>
+      </w:tr>
+      <w:tr>
+        <w:trPr>
+          <w:trHeight w:val="454"/>
+        </w:trPr>
+        <w:tc>
+          <w:tcPr>
+            <w:tcW w:w="338" w:type="dxa"/>
+            <w:tcBorders>
+              <w:left w:val="nil"/>
+              <w:right w:val="single" w:sz="12" w:space="0" w:color="auto"/>
+            </w:tcBorders>
+            <w:shd w:val="clear" w:color="auto" w:fill="auto"/>
+            <w:vAlign w:val="center"/>
+          </w:tcPr>
+          <w:p>
+            <w:pPr>
+              <w:rPr>
+                <w:rFonts w:ascii="GOST type A" w:hAnsi="GOST type A"/>
+                <w:i/>
+                <w:spacing w:val="-12"/>
+                <w:sz w:val="28"/>
+                <w:szCs w:val="28"/>
+              </w:rPr>
+            </w:pPr>
+          </w:p>
+        </w:tc>
+        <w:tc>
+          <w:tcPr>
+            <w:tcW w:w="362" w:type="dxa"/>
+            <w:tcBorders>
+              <w:left w:val="single" w:sz="12" w:space="0" w:color="auto"/>
+              <w:right w:val="single" w:sz="12" w:space="0" w:color="auto"/>
+            </w:tcBorders>
+            <w:shd w:val="clear" w:color="auto" w:fill="auto"/>
+            <w:vAlign w:val="center"/>
+          </w:tcPr>
+          <w:p>
+            <w:pPr>
+              <w:rPr>
+                <w:rFonts w:ascii="GOST type A" w:hAnsi="GOST type A"/>
+                <w:i/>
+                <w:spacing w:val="-12"/>
+                <w:sz w:val="28"/>
+                <w:szCs w:val="28"/>
+              </w:rPr>
+            </w:pPr>
+          </w:p>
+        </w:tc>
+        <w:tc>
+          <w:tcPr>
+            <w:tcW w:w="439" w:type="dxa"/>
+            <w:tcBorders>
+              <w:left w:val="single" w:sz="12" w:space="0" w:color="auto"/>
+              <w:right w:val="single" w:sz="12" w:space="0" w:color="auto"/>
+            </w:tcBorders>
+            <w:shd w:val="clear" w:color="auto" w:fill="auto"/>
+            <w:vAlign w:val="center"/>
+          </w:tcPr>
+          <w:p>
+            <w:pPr>
+              <w:rPr>
+                <w:rFonts w:ascii="GOST type A" w:hAnsi="GOST type A"/>
+                <w:i/>
+                <w:spacing w:val="-12"/>
+                <w:sz w:val="28"/>
+                <w:szCs w:val="28"/>
+                <w:lang w:val="en-US"/>
+              </w:rPr>
+            </w:pPr>
+          </w:p>
+        </w:tc>
+        <w:tc>
+          <w:tcPr>
+            <w:tcW w:w="3969" w:type="dxa"/>
+            <w:tcBorders>
+              <w:left w:val="single" w:sz="12" w:space="0" w:color="auto"/>
+              <w:right w:val="single" w:sz="12" w:space="0" w:color="auto"/>
+            </w:tcBorders>
+            <w:shd w:val="clear" w:color="auto" w:fill="auto"/>
+            <w:vAlign w:val="center"/>
+          </w:tcPr>
+          <w:p>
+            <w:pPr>
+              <w:rPr>
+                <w:rFonts w:ascii="GOST type A" w:hAnsi="GOST type A"/>
+                <w:i/>
+                <w:spacing w:val="-12"/>
+                <w:sz w:val="28"/>
+                <w:szCs w:val="28"/>
+              </w:rPr>
+            </w:pPr>
+          </w:p>
+        </w:tc>
+        <w:tc>
+          <w:tcPr>
+            <w:tcW w:w="3572" w:type="dxa"/>
+            <w:tcBorders>
+              <w:left w:val="single" w:sz="12" w:space="0" w:color="auto"/>
+              <w:right w:val="single" w:sz="12" w:space="0" w:color="auto"/>
+            </w:tcBorders>
+            <w:shd w:val="clear" w:color="auto" w:fill="auto"/>
+            <w:vAlign w:val="center"/>
+          </w:tcPr>
+          <w:p>
+            <w:pPr>
+              <w:rPr>
+                <w:rFonts w:ascii="GOST type A" w:hAnsi="GOST type A"/>
+                <w:i/>
+                <w:spacing w:val="-12"/>
+                <w:sz w:val="28"/>
+                <w:szCs w:val="28"/>
+              </w:rPr>
+            </w:pPr>
+          </w:p>
+        </w:tc>
+        <w:tc>
+          <w:tcPr>
+            <w:tcW w:w="567" w:type="dxa"/>
+            <w:tcBorders>
+              <w:left w:val="single" w:sz="12" w:space="0" w:color="auto"/>
+              <w:right w:val="single" w:sz="12" w:space="0" w:color="auto"/>
+            </w:tcBorders>
+            <w:shd w:val="clear" w:color="auto" w:fill="auto"/>
+            <w:vAlign w:val="center"/>
+          </w:tcPr>
+          <w:p>
+            <w:pPr>
+              <w:rPr>
+                <w:rFonts w:ascii="GOST type A" w:hAnsi="GOST type A"/>
+                <w:i/>
+                <w:spacing w:val="-12"/>
+                <w:sz w:val="28"/>
+                <w:szCs w:val="28"/>
+              </w:rPr>
+            </w:pPr>
+          </w:p>
+        </w:tc>
+        <w:tc>
+          <w:tcPr>
+            <w:tcW w:w="1253" w:type="dxa"/>
+            <w:gridSpan w:val="2"/>
+            <w:tcBorders>
+              <w:left w:val="single" w:sz="12" w:space="0" w:color="auto"/>
+              <w:right w:val="nil"/>
+            </w:tcBorders>
+            <w:shd w:val="clear" w:color="auto" w:fill="auto"/>
+            <w:vAlign w:val="center"/>
+          </w:tcPr>
+          <w:p>
+            <w:pPr>
+              <w:rPr>
+                <w:rFonts w:ascii="GOST type A" w:hAnsi="GOST type A"/>
+                <w:i/>
+                <w:spacing w:val="-12"/>
+                <w:sz w:val="28"/>
+                <w:szCs w:val="28"/>
+              </w:rPr>
+            </w:pPr>
+          </w:p>
+        </w:tc>
+      </w:tr>
+      <w:tr>
+        <w:trPr>
+          <w:trHeight w:val="454"/>
+        </w:trPr>
+        <w:tc>
+          <w:tcPr>
+            <w:tcW w:w="338" w:type="dxa"/>
+            <w:tcBorders>
+              <w:left w:val="nil"/>
+              <w:right w:val="single" w:sz="12" w:space="0" w:color="auto"/>
+            </w:tcBorders>
+            <w:shd w:val="clear" w:color="auto" w:fill="auto"/>
+            <w:vAlign w:val="center"/>
+          </w:tcPr>
+          <w:p>
+            <w:pPr>
+              <w:rPr>
+                <w:rFonts w:ascii="GOST type A" w:hAnsi="GOST type A"/>
+                <w:i/>
+                <w:spacing w:val="-12"/>
+                <w:sz w:val="28"/>
+                <w:szCs w:val="28"/>
+              </w:rPr>
+            </w:pPr>
+          </w:p>
+        </w:tc>
+        <w:tc>
+          <w:tcPr>
+            <w:tcW w:w="362" w:type="dxa"/>
+            <w:tcBorders>
+              <w:left w:val="single" w:sz="12" w:space="0" w:color="auto"/>
+              <w:right w:val="single" w:sz="12" w:space="0" w:color="auto"/>
+            </w:tcBorders>
+            <w:shd w:val="clear" w:color="auto" w:fill="auto"/>
+            <w:vAlign w:val="center"/>
+          </w:tcPr>
+          <w:p>
+            <w:pPr>
+              <w:rPr>
+                <w:rFonts w:ascii="GOST type A" w:hAnsi="GOST type A"/>
+                <w:i/>
+                <w:spacing w:val="-12"/>
+                <w:sz w:val="28"/>
+                <w:szCs w:val="28"/>
+              </w:rPr>
+            </w:pPr>
+          </w:p>
+        </w:tc>
+        <w:tc>
+          <w:tcPr>
+            <w:tcW w:w="439" w:type="dxa"/>
+            <w:tcBorders>
+              <w:left w:val="single" w:sz="12" w:space="0" w:color="auto"/>
+              <w:right w:val="single" w:sz="12" w:space="0" w:color="auto"/>
+            </w:tcBorders>
+            <w:shd w:val="clear" w:color="auto" w:fill="auto"/>
+            <w:vAlign w:val="center"/>
+          </w:tcPr>
+          <w:p>
+            <w:pPr>
+              <w:rPr>
+                <w:rFonts w:ascii="GOST type A" w:hAnsi="GOST type A"/>
+                <w:i/>
+                <w:spacing w:val="-12"/>
+                <w:sz w:val="28"/>
+                <w:szCs w:val="28"/>
+                <w:lang w:val="en-US"/>
+              </w:rPr>
+            </w:pPr>
+          </w:p>
+        </w:tc>
+        <w:tc>
+          <w:tcPr>
+            <w:tcW w:w="3969" w:type="dxa"/>
+            <w:tcBorders>
+              <w:left w:val="single" w:sz="12" w:space="0" w:color="auto"/>
+              <w:right w:val="single" w:sz="12" w:space="0" w:color="auto"/>
+            </w:tcBorders>
+            <w:shd w:val="clear" w:color="auto" w:fill="auto"/>
+            <w:vAlign w:val="center"/>
+          </w:tcPr>
+          <w:p>
+            <w:pPr>
+              <w:rPr>
+                <w:rFonts w:ascii="GOST type A" w:hAnsi="GOST type A"/>
+                <w:i/>
+                <w:spacing w:val="-12"/>
+                <w:sz w:val="28"/>
+                <w:szCs w:val="28"/>
+              </w:rPr>
+            </w:pPr>
+          </w:p>
+        </w:tc>
+        <w:tc>
+          <w:tcPr>
+            <w:tcW w:w="3572" w:type="dxa"/>
+            <w:tcBorders>
+              <w:left w:val="single" w:sz="12" w:space="0" w:color="auto"/>
+              <w:right w:val="single" w:sz="12" w:space="0" w:color="auto"/>
+            </w:tcBorders>
+            <w:shd w:val="clear" w:color="auto" w:fill="auto"/>
+            <w:vAlign w:val="center"/>
+          </w:tcPr>
+          <w:p>
+            <w:pPr>
+              <w:rPr>
+                <w:rFonts w:ascii="GOST type A" w:hAnsi="GOST type A"/>
+                <w:i/>
+                <w:spacing w:val="-12"/>
+                <w:sz w:val="28"/>
+                <w:szCs w:val="28"/>
+              </w:rPr>
+            </w:pPr>
+          </w:p>
+        </w:tc>
+        <w:tc>
+          <w:tcPr>
+            <w:tcW w:w="567" w:type="dxa"/>
+            <w:tcBorders>
+              <w:left w:val="single" w:sz="12" w:space="0" w:color="auto"/>
+              <w:right w:val="single" w:sz="12" w:space="0" w:color="auto"/>
+            </w:tcBorders>
+            <w:shd w:val="clear" w:color="auto" w:fill="auto"/>
+            <w:vAlign w:val="center"/>
+          </w:tcPr>
+          <w:p>
+            <w:pPr>
+              <w:rPr>
+                <w:rFonts w:ascii="GOST type A" w:hAnsi="GOST type A"/>
+                <w:i/>
+                <w:spacing w:val="-12"/>
+                <w:sz w:val="28"/>
+                <w:szCs w:val="28"/>
+              </w:rPr>
+            </w:pPr>
+          </w:p>
+        </w:tc>
+        <w:tc>
+          <w:tcPr>
+            <w:tcW w:w="1253" w:type="dxa"/>
+            <w:gridSpan w:val="2"/>
+            <w:tcBorders>
+              <w:left w:val="single" w:sz="12" w:space="0" w:color="auto"/>
+              <w:right w:val="nil"/>
+            </w:tcBorders>
+            <w:shd w:val="clear" w:color="auto" w:fill="auto"/>
+            <w:vAlign w:val="center"/>
+          </w:tcPr>
+          <w:p>
+            <w:pPr>
+              <w:rPr>
+                <w:rFonts w:ascii="GOST type A" w:hAnsi="GOST type A"/>
+                <w:i/>
+                <w:spacing w:val="-12"/>
+                <w:sz w:val="28"/>
+                <w:szCs w:val="28"/>
+              </w:rPr>
+            </w:pPr>
+          </w:p>
+        </w:tc>
+      </w:tr>
+      <w:tr>
+        <w:trPr>
+          <w:trHeight w:val="454"/>
+        </w:trPr>
+        <w:tc>
+          <w:tcPr>
+            <w:tcW w:w="338" w:type="dxa"/>
+            <w:tcBorders>
+              <w:left w:val="nil"/>
+              <w:right w:val="single" w:sz="12" w:space="0" w:color="auto"/>
+            </w:tcBorders>
+            <w:shd w:val="clear" w:color="auto" w:fill="auto"/>
+            <w:vAlign w:val="center"/>
+          </w:tcPr>
+          <w:p>
+            <w:pPr>
+              <w:rPr>
+                <w:rFonts w:ascii="GOST type A" w:hAnsi="GOST type A"/>
+                <w:i/>
+                <w:spacing w:val="-12"/>
+                <w:sz w:val="28"/>
+                <w:szCs w:val="28"/>
+              </w:rPr>
+            </w:pPr>
+          </w:p>
+        </w:tc>
+        <w:tc>
+          <w:tcPr>
+            <w:tcW w:w="362" w:type="dxa"/>
+            <w:tcBorders>
+              <w:left w:val="single" w:sz="12" w:space="0" w:color="auto"/>
+              <w:right w:val="single" w:sz="12" w:space="0" w:color="auto"/>
+            </w:tcBorders>
+            <w:shd w:val="clear" w:color="auto" w:fill="auto"/>
+            <w:vAlign w:val="center"/>
+          </w:tcPr>
+          <w:p>
+            <w:pPr>
+              <w:rPr>
+                <w:rFonts w:ascii="GOST type A" w:hAnsi="GOST type A"/>
+                <w:i/>
+                <w:spacing w:val="-12"/>
+                <w:sz w:val="28"/>
+                <w:szCs w:val="28"/>
+              </w:rPr>
+            </w:pPr>
+          </w:p>
+        </w:tc>
+        <w:tc>
+          <w:tcPr>
+            <w:tcW w:w="439" w:type="dxa"/>
+            <w:tcBorders>
+              <w:left w:val="single" w:sz="12" w:space="0" w:color="auto"/>
+              <w:right w:val="single" w:sz="12" w:space="0" w:color="auto"/>
+            </w:tcBorders>
+            <w:shd w:val="clear" w:color="auto" w:fill="auto"/>
+            <w:vAlign w:val="center"/>
+          </w:tcPr>
+          <w:p>
+            <w:pPr>
+              <w:rPr>
+                <w:rFonts w:ascii="GOST type A" w:hAnsi="GOST type A"/>
+                <w:i/>
+                <w:spacing w:val="-12"/>
+                <w:sz w:val="28"/>
+                <w:szCs w:val="28"/>
+                <w:lang w:val="en-US"/>
+              </w:rPr>
+            </w:pPr>
+          </w:p>
+        </w:tc>
+        <w:tc>
+          <w:tcPr>
+            <w:tcW w:w="3969" w:type="dxa"/>
+            <w:tcBorders>
+              <w:left w:val="single" w:sz="12" w:space="0" w:color="auto"/>
+              <w:right w:val="single" w:sz="12" w:space="0" w:color="auto"/>
+            </w:tcBorders>
+            <w:shd w:val="clear" w:color="auto" w:fill="auto"/>
+            <w:vAlign w:val="center"/>
+          </w:tcPr>
+          <w:p>
+            <w:pPr>
+              <w:rPr>
+                <w:rFonts w:ascii="GOST type A" w:hAnsi="GOST type A"/>
+                <w:i/>
+                <w:spacing w:val="-12"/>
+                <w:sz w:val="28"/>
+                <w:szCs w:val="28"/>
+              </w:rPr>
+            </w:pPr>
+          </w:p>
+        </w:tc>
+        <w:tc>
+          <w:tcPr>
+            <w:tcW w:w="3572" w:type="dxa"/>
+            <w:tcBorders>
+              <w:left w:val="single" w:sz="12" w:space="0" w:color="auto"/>
+              <w:right w:val="single" w:sz="12" w:space="0" w:color="auto"/>
+            </w:tcBorders>
+            <w:shd w:val="clear" w:color="auto" w:fill="auto"/>
+            <w:vAlign w:val="center"/>
+          </w:tcPr>
+          <w:p>
+            <w:pPr>
+              <w:rPr>
+                <w:rFonts w:ascii="GOST type A" w:hAnsi="GOST type A"/>
+                <w:i/>
+                <w:spacing w:val="-12"/>
+                <w:sz w:val="28"/>
+                <w:szCs w:val="28"/>
+              </w:rPr>
+            </w:pPr>
+          </w:p>
+        </w:tc>
+        <w:tc>
+          <w:tcPr>
+            <w:tcW w:w="567" w:type="dxa"/>
+            <w:tcBorders>
+              <w:left w:val="single" w:sz="12" w:space="0" w:color="auto"/>
+              <w:right w:val="single" w:sz="12" w:space="0" w:color="auto"/>
+            </w:tcBorders>
+            <w:shd w:val="clear" w:color="auto" w:fill="auto"/>
+            <w:vAlign w:val="center"/>
+          </w:tcPr>
+          <w:p>
+            <w:pPr>
+              <w:rPr>
+                <w:rFonts w:ascii="GOST type A" w:hAnsi="GOST type A"/>
+                <w:i/>
+                <w:spacing w:val="-12"/>
+                <w:sz w:val="28"/>
+                <w:szCs w:val="28"/>
+              </w:rPr>
+            </w:pPr>
+          </w:p>
+        </w:tc>
+        <w:tc>
+          <w:tcPr>
+            <w:tcW w:w="1253" w:type="dxa"/>
+            <w:gridSpan w:val="2"/>
+            <w:tcBorders>
+              <w:left w:val="single" w:sz="12" w:space="0" w:color="auto"/>
+              <w:right w:val="nil"/>
+            </w:tcBorders>
+            <w:shd w:val="clear" w:color="auto" w:fill="auto"/>
+            <w:vAlign w:val="center"/>
+          </w:tcPr>
+          <w:p>
+            <w:pPr>
+              <w:rPr>
+                <w:rFonts w:ascii="GOST type A" w:hAnsi="GOST type A"/>
+                <w:i/>
+                <w:spacing w:val="-12"/>
+                <w:sz w:val="28"/>
+                <w:szCs w:val="28"/>
+              </w:rPr>
+            </w:pPr>
+          </w:p>
+        </w:tc>
+      </w:tr>
+      <w:tr>
+        <w:trPr>
+          <w:trHeight w:val="454"/>
+        </w:trPr>
+        <w:tc>
+          <w:tcPr>
+            <w:tcW w:w="338" w:type="dxa"/>
+            <w:tcBorders>
+              <w:left w:val="nil"/>
+              <w:right w:val="single" w:sz="12" w:space="0" w:color="auto"/>
+            </w:tcBorders>
+            <w:shd w:val="clear" w:color="auto" w:fill="auto"/>
+            <w:vAlign w:val="center"/>
+          </w:tcPr>
+          <w:p>
+            <w:pPr>
+              <w:rPr>
+                <w:rFonts w:ascii="GOST type A" w:hAnsi="GOST type A"/>
+                <w:i/>
+                <w:spacing w:val="-12"/>
+                <w:sz w:val="28"/>
+                <w:szCs w:val="28"/>
+              </w:rPr>
+            </w:pPr>
+          </w:p>
+        </w:tc>
+        <w:tc>
+          <w:tcPr>
+            <w:tcW w:w="362" w:type="dxa"/>
+            <w:tcBorders>
+              <w:left w:val="single" w:sz="12" w:space="0" w:color="auto"/>
+              <w:right w:val="single" w:sz="12" w:space="0" w:color="auto"/>
+            </w:tcBorders>
+            <w:shd w:val="clear" w:color="auto" w:fill="auto"/>
+            <w:vAlign w:val="center"/>
+          </w:tcPr>
+          <w:p>
+            <w:pPr>
+              <w:rPr>
+                <w:rFonts w:ascii="GOST type A" w:hAnsi="GOST type A"/>
+                <w:i/>
+                <w:spacing w:val="-12"/>
+                <w:sz w:val="28"/>
+                <w:szCs w:val="28"/>
+              </w:rPr>
+            </w:pPr>
+          </w:p>
+        </w:tc>
+        <w:tc>
+          <w:tcPr>
+            <w:tcW w:w="439" w:type="dxa"/>
+            <w:tcBorders>
+              <w:left w:val="single" w:sz="12" w:space="0" w:color="auto"/>
+              <w:right w:val="single" w:sz="12" w:space="0" w:color="auto"/>
+            </w:tcBorders>
+            <w:shd w:val="clear" w:color="auto" w:fill="auto"/>
+            <w:vAlign w:val="center"/>
+          </w:tcPr>
+          <w:p>
+            <w:pPr>
+              <w:rPr>
+                <w:rFonts w:ascii="GOST type A" w:hAnsi="GOST type A"/>
+                <w:i/>
+                <w:spacing w:val="-12"/>
+                <w:sz w:val="28"/>
+                <w:szCs w:val="28"/>
+                <w:lang w:val="en-US"/>
+              </w:rPr>
+            </w:pPr>
+          </w:p>
+        </w:tc>
+        <w:tc>
+          <w:tcPr>
+            <w:tcW w:w="3969" w:type="dxa"/>
+            <w:tcBorders>
+              <w:left w:val="single" w:sz="12" w:space="0" w:color="auto"/>
+              <w:right w:val="single" w:sz="12" w:space="0" w:color="auto"/>
+            </w:tcBorders>
+            <w:shd w:val="clear" w:color="auto" w:fill="auto"/>
+            <w:vAlign w:val="center"/>
+          </w:tcPr>
+          <w:p>
+            <w:pPr>
+              <w:rPr>
+                <w:rFonts w:ascii="GOST type A" w:hAnsi="GOST type A"/>
+                <w:i/>
+                <w:spacing w:val="-12"/>
+                <w:sz w:val="28"/>
+                <w:szCs w:val="28"/>
+              </w:rPr>
+            </w:pPr>
+          </w:p>
+        </w:tc>
+        <w:tc>
+          <w:tcPr>
+            <w:tcW w:w="3572" w:type="dxa"/>
+            <w:tcBorders>
+              <w:left w:val="single" w:sz="12" w:space="0" w:color="auto"/>
+              <w:right w:val="single" w:sz="12" w:space="0" w:color="auto"/>
+            </w:tcBorders>
+            <w:shd w:val="clear" w:color="auto" w:fill="auto"/>
+            <w:vAlign w:val="center"/>
+          </w:tcPr>
+          <w:p>
+            <w:pPr>
+              <w:rPr>
+                <w:rFonts w:ascii="GOST type A" w:hAnsi="GOST type A"/>
+                <w:i/>
+                <w:spacing w:val="-12"/>
+                <w:sz w:val="28"/>
+                <w:szCs w:val="28"/>
+              </w:rPr>
+            </w:pPr>
+          </w:p>
+        </w:tc>
+        <w:tc>
+          <w:tcPr>
+            <w:tcW w:w="567" w:type="dxa"/>
+            <w:tcBorders>
+              <w:left w:val="single" w:sz="12" w:space="0" w:color="auto"/>
+              <w:right w:val="single" w:sz="12" w:space="0" w:color="auto"/>
+            </w:tcBorders>
+            <w:shd w:val="clear" w:color="auto" w:fill="auto"/>
+            <w:vAlign w:val="center"/>
+          </w:tcPr>
+          <w:p>
+            <w:pPr>
+              <w:rPr>
+                <w:rFonts w:ascii="GOST type A" w:hAnsi="GOST type A"/>
+                <w:i/>
+                <w:spacing w:val="-12"/>
+                <w:sz w:val="28"/>
+                <w:szCs w:val="28"/>
+              </w:rPr>
+            </w:pPr>
+          </w:p>
+        </w:tc>
+        <w:tc>
+          <w:tcPr>
+            <w:tcW w:w="1253" w:type="dxa"/>
+            <w:gridSpan w:val="2"/>
+            <w:tcBorders>
+              <w:left w:val="single" w:sz="12" w:space="0" w:color="auto"/>
+              <w:right w:val="nil"/>
+            </w:tcBorders>
+            <w:shd w:val="clear" w:color="auto" w:fill="auto"/>
+            <w:vAlign w:val="center"/>
+          </w:tcPr>
+          <w:p>
+            <w:pPr>
+              <w:rPr>
+                <w:rFonts w:ascii="GOST type A" w:hAnsi="GOST type A"/>
+                <w:i/>
+                <w:spacing w:val="-12"/>
+                <w:sz w:val="28"/>
+                <w:szCs w:val="28"/>
+              </w:rPr>
+            </w:pPr>
+          </w:p>
+        </w:tc>
+      </w:tr>
+      <w:tr>
+        <w:trPr>
+          <w:trHeight w:val="454"/>
+        </w:trPr>
+        <w:tc>
+          <w:tcPr>
+            <w:tcW w:w="338" w:type="dxa"/>
+            <w:tcBorders>
+              <w:left w:val="nil"/>
+              <w:right w:val="single" w:sz="12" w:space="0" w:color="auto"/>
+            </w:tcBorders>
+            <w:shd w:val="clear" w:color="auto" w:fill="auto"/>
+            <w:vAlign w:val="center"/>
+          </w:tcPr>
+          <w:p>
+            <w:pPr>
+              <w:rPr>
+                <w:rFonts w:ascii="GOST type A" w:hAnsi="GOST type A"/>
+                <w:i/>
+                <w:spacing w:val="-12"/>
+                <w:sz w:val="28"/>
+                <w:szCs w:val="28"/>
+              </w:rPr>
+            </w:pPr>
+          </w:p>
+        </w:tc>
+        <w:tc>
+          <w:tcPr>
+            <w:tcW w:w="362" w:type="dxa"/>
+            <w:tcBorders>
+              <w:left w:val="single" w:sz="12" w:space="0" w:color="auto"/>
+              <w:right w:val="single" w:sz="12" w:space="0" w:color="auto"/>
+            </w:tcBorders>
+            <w:shd w:val="clear" w:color="auto" w:fill="auto"/>
+            <w:vAlign w:val="center"/>
+          </w:tcPr>
+          <w:p>
+            <w:pPr>
+              <w:rPr>
+                <w:rFonts w:ascii="GOST type A" w:hAnsi="GOST type A"/>
+                <w:i/>
+                <w:spacing w:val="-12"/>
+                <w:sz w:val="28"/>
+                <w:szCs w:val="28"/>
+              </w:rPr>
+            </w:pPr>
+          </w:p>
+        </w:tc>
+        <w:tc>
+          <w:tcPr>
+            <w:tcW w:w="439" w:type="dxa"/>
+            <w:tcBorders>
+              <w:left w:val="single" w:sz="12" w:space="0" w:color="auto"/>
+              <w:right w:val="single" w:sz="12" w:space="0" w:color="auto"/>
+            </w:tcBorders>
+            <w:shd w:val="clear" w:color="auto" w:fill="auto"/>
+            <w:vAlign w:val="center"/>
+          </w:tcPr>
+          <w:p>
+            <w:pPr>
+              <w:rPr>
+                <w:rFonts w:ascii="GOST type A" w:hAnsi="GOST type A"/>
+                <w:i/>
+                <w:spacing w:val="-12"/>
+                <w:sz w:val="28"/>
+                <w:szCs w:val="28"/>
+                <w:lang w:val="en-US"/>
+              </w:rPr>
+            </w:pPr>
+          </w:p>
+        </w:tc>
+        <w:tc>
+          <w:tcPr>
+            <w:tcW w:w="3969" w:type="dxa"/>
+            <w:tcBorders>
+              <w:left w:val="single" w:sz="12" w:space="0" w:color="auto"/>
+              <w:right w:val="single" w:sz="12" w:space="0" w:color="auto"/>
+            </w:tcBorders>
+            <w:shd w:val="clear" w:color="auto" w:fill="auto"/>
+            <w:vAlign w:val="center"/>
+          </w:tcPr>
+          <w:p>
+            <w:pPr>
+              <w:rPr>
+                <w:rFonts w:ascii="GOST type A" w:hAnsi="GOST type A"/>
+                <w:i/>
+                <w:spacing w:val="-12"/>
+                <w:sz w:val="28"/>
+                <w:szCs w:val="28"/>
+              </w:rPr>
+            </w:pPr>
+          </w:p>
+        </w:tc>
+        <w:tc>
+          <w:tcPr>
+            <w:tcW w:w="3572" w:type="dxa"/>
+            <w:tcBorders>
+              <w:left w:val="single" w:sz="12" w:space="0" w:color="auto"/>
+              <w:right w:val="single" w:sz="12" w:space="0" w:color="auto"/>
+            </w:tcBorders>
+            <w:shd w:val="clear" w:color="auto" w:fill="auto"/>
+            <w:vAlign w:val="center"/>
+          </w:tcPr>
+          <w:p>
+            <w:pPr>
+              <w:rPr>
+                <w:rFonts w:ascii="GOST type A" w:hAnsi="GOST type A"/>
+                <w:i/>
+                <w:spacing w:val="-12"/>
+                <w:sz w:val="28"/>
+                <w:szCs w:val="28"/>
+              </w:rPr>
+            </w:pPr>
+          </w:p>
+        </w:tc>
+        <w:tc>
+          <w:tcPr>
+            <w:tcW w:w="567" w:type="dxa"/>
+            <w:tcBorders>
+              <w:left w:val="single" w:sz="12" w:space="0" w:color="auto"/>
+              <w:right w:val="single" w:sz="12" w:space="0" w:color="auto"/>
+            </w:tcBorders>
+            <w:shd w:val="clear" w:color="auto" w:fill="auto"/>
+            <w:vAlign w:val="center"/>
+          </w:tcPr>
+          <w:p>
+            <w:pPr>
+              <w:rPr>
+                <w:rFonts w:ascii="GOST type A" w:hAnsi="GOST type A"/>
+                <w:i/>
+                <w:spacing w:val="-12"/>
+                <w:sz w:val="28"/>
+                <w:szCs w:val="28"/>
+              </w:rPr>
+            </w:pPr>
+          </w:p>
+        </w:tc>
+        <w:tc>
+          <w:tcPr>
+            <w:tcW w:w="1253" w:type="dxa"/>
+            <w:gridSpan w:val="2"/>
+            <w:tcBorders>
+              <w:left w:val="single" w:sz="12" w:space="0" w:color="auto"/>
+              <w:right w:val="nil"/>
+            </w:tcBorders>
+            <w:shd w:val="clear" w:color="auto" w:fill="auto"/>
+            <w:vAlign w:val="center"/>
+          </w:tcPr>
+          <w:p>
+            <w:pPr>
+              <w:rPr>
+                <w:rFonts w:ascii="GOST type A" w:hAnsi="GOST type A"/>
+                <w:i/>
+                <w:spacing w:val="-12"/>
+                <w:sz w:val="28"/>
+                <w:szCs w:val="28"/>
+              </w:rPr>
+            </w:pPr>
+          </w:p>
+        </w:tc>
+      </w:tr>
+      <w:tr>
+        <w:trPr>
+          <w:trHeight w:val="454"/>
+        </w:trPr>
+        <w:tc>
+          <w:tcPr>
+            <w:tcW w:w="338" w:type="dxa"/>
+            <w:tcBorders>
+              <w:left w:val="nil"/>
+              <w:right w:val="single" w:sz="12" w:space="0" w:color="auto"/>
+            </w:tcBorders>
+            <w:shd w:val="clear" w:color="auto" w:fill="auto"/>
+            <w:vAlign w:val="center"/>
+          </w:tcPr>
+          <w:p>
+            <w:pPr>
+              <w:rPr>
+                <w:rFonts w:ascii="GOST type A" w:hAnsi="GOST type A"/>
+                <w:i/>
+                <w:spacing w:val="-12"/>
+                <w:sz w:val="28"/>
+                <w:szCs w:val="28"/>
+              </w:rPr>
+            </w:pPr>
+          </w:p>
+        </w:tc>
+        <w:tc>
+          <w:tcPr>
+            <w:tcW w:w="362" w:type="dxa"/>
+            <w:tcBorders>
+              <w:left w:val="single" w:sz="12" w:space="0" w:color="auto"/>
+              <w:right w:val="single" w:sz="12" w:space="0" w:color="auto"/>
+            </w:tcBorders>
+            <w:shd w:val="clear" w:color="auto" w:fill="auto"/>
+            <w:vAlign w:val="center"/>
+          </w:tcPr>
+          <w:p>
+            <w:pPr>
+              <w:rPr>
+                <w:rFonts w:ascii="GOST type A" w:hAnsi="GOST type A"/>
+                <w:i/>
+                <w:spacing w:val="-12"/>
+                <w:sz w:val="28"/>
+                <w:szCs w:val="28"/>
+              </w:rPr>
+            </w:pPr>
+          </w:p>
+        </w:tc>
+        <w:tc>
+          <w:tcPr>
+            <w:tcW w:w="439" w:type="dxa"/>
+            <w:tcBorders>
+              <w:left w:val="single" w:sz="12" w:space="0" w:color="auto"/>
+              <w:right w:val="single" w:sz="12" w:space="0" w:color="auto"/>
+            </w:tcBorders>
+            <w:shd w:val="clear" w:color="auto" w:fill="auto"/>
+            <w:vAlign w:val="center"/>
+          </w:tcPr>
+          <w:p>
+            <w:pPr>
+              <w:rPr>
+                <w:rFonts w:ascii="GOST type A" w:hAnsi="GOST type A"/>
+                <w:i/>
+                <w:spacing w:val="-12"/>
+                <w:sz w:val="28"/>
+                <w:szCs w:val="28"/>
+                <w:lang w:val="en-US"/>
+              </w:rPr>
+            </w:pPr>
+          </w:p>
+        </w:tc>
+        <w:tc>
+          <w:tcPr>
+            <w:tcW w:w="3969" w:type="dxa"/>
+            <w:tcBorders>
+              <w:left w:val="single" w:sz="12" w:space="0" w:color="auto"/>
+              <w:right w:val="single" w:sz="12" w:space="0" w:color="auto"/>
+            </w:tcBorders>
+            <w:shd w:val="clear" w:color="auto" w:fill="auto"/>
+            <w:vAlign w:val="center"/>
+          </w:tcPr>
+          <w:p>
+            <w:pPr>
+              <w:rPr>
+                <w:rFonts w:ascii="GOST type A" w:hAnsi="GOST type A"/>
+                <w:i/>
+                <w:spacing w:val="-12"/>
+                <w:sz w:val="28"/>
+                <w:szCs w:val="28"/>
+              </w:rPr>
+            </w:pPr>
+          </w:p>
+        </w:tc>
+        <w:tc>
+          <w:tcPr>
+            <w:tcW w:w="3572" w:type="dxa"/>
+            <w:tcBorders>
+              <w:left w:val="single" w:sz="12" w:space="0" w:color="auto"/>
+              <w:right w:val="single" w:sz="12" w:space="0" w:color="auto"/>
+            </w:tcBorders>
+            <w:shd w:val="clear" w:color="auto" w:fill="auto"/>
+            <w:vAlign w:val="center"/>
+          </w:tcPr>
+          <w:p>
+            <w:pPr>
+              <w:rPr>
+                <w:rFonts w:ascii="GOST type A" w:hAnsi="GOST type A"/>
+                <w:i/>
+                <w:spacing w:val="-12"/>
+                <w:sz w:val="28"/>
+                <w:szCs w:val="28"/>
+              </w:rPr>
+            </w:pPr>
+          </w:p>
+        </w:tc>
+        <w:tc>
+          <w:tcPr>
+            <w:tcW w:w="567" w:type="dxa"/>
+            <w:tcBorders>
+              <w:left w:val="single" w:sz="12" w:space="0" w:color="auto"/>
+              <w:right w:val="single" w:sz="12" w:space="0" w:color="auto"/>
+            </w:tcBorders>
+            <w:shd w:val="clear" w:color="auto" w:fill="auto"/>
+            <w:vAlign w:val="center"/>
+          </w:tcPr>
+          <w:p>
+            <w:pPr>
+              <w:rPr>
+                <w:rFonts w:ascii="GOST type A" w:hAnsi="GOST type A"/>
+                <w:i/>
+                <w:spacing w:val="-12"/>
+                <w:sz w:val="28"/>
+                <w:szCs w:val="28"/>
+              </w:rPr>
+            </w:pPr>
+          </w:p>
+        </w:tc>
+        <w:tc>
+          <w:tcPr>
+            <w:tcW w:w="1253" w:type="dxa"/>
+            <w:gridSpan w:val="2"/>
+            <w:tcBorders>
+              <w:left w:val="single" w:sz="12" w:space="0" w:color="auto"/>
+              <w:right w:val="nil"/>
+            </w:tcBorders>
+            <w:shd w:val="clear" w:color="auto" w:fill="auto"/>
+            <w:vAlign w:val="center"/>
+          </w:tcPr>
+          <w:p>
+            <w:pPr>
+              <w:rPr>
+                <w:rFonts w:ascii="GOST type A" w:hAnsi="GOST type A"/>
+                <w:i/>
+                <w:spacing w:val="-12"/>
+                <w:sz w:val="28"/>
+                <w:szCs w:val="28"/>
+              </w:rPr>
+            </w:pPr>
+          </w:p>
+        </w:tc>
+      </w:tr>
+      <w:tr>
+        <w:trPr>
+          <w:trHeight w:val="454"/>
+        </w:trPr>
+        <w:tc>
+          <w:tcPr>
+            <w:tcW w:w="338" w:type="dxa"/>
+            <w:tcBorders>
+              <w:left w:val="nil"/>
+              <w:right w:val="single" w:sz="12" w:space="0" w:color="auto"/>
+            </w:tcBorders>
+            <w:shd w:val="clear" w:color="auto" w:fill="auto"/>
+            <w:vAlign w:val="center"/>
+          </w:tcPr>
+          <w:p>
+            <w:pPr>
+              <w:rPr>
+                <w:rFonts w:ascii="GOST type A" w:hAnsi="GOST type A"/>
+                <w:i/>
+                <w:spacing w:val="-12"/>
+                <w:sz w:val="28"/>
+                <w:szCs w:val="28"/>
+              </w:rPr>
+            </w:pPr>
+          </w:p>
+        </w:tc>
+        <w:tc>
+          <w:tcPr>
+            <w:tcW w:w="362" w:type="dxa"/>
+            <w:tcBorders>
+              <w:left w:val="single" w:sz="12" w:space="0" w:color="auto"/>
+              <w:right w:val="single" w:sz="12" w:space="0" w:color="auto"/>
+            </w:tcBorders>
+            <w:shd w:val="clear" w:color="auto" w:fill="auto"/>
+            <w:vAlign w:val="center"/>
+          </w:tcPr>
+          <w:p>
+            <w:pPr>
+              <w:rPr>
+                <w:rFonts w:ascii="GOST type A" w:hAnsi="GOST type A"/>
+                <w:i/>
+                <w:spacing w:val="-12"/>
+                <w:sz w:val="28"/>
+                <w:szCs w:val="28"/>
+              </w:rPr>
+            </w:pPr>
+          </w:p>
+        </w:tc>
+        <w:tc>
+          <w:tcPr>
+            <w:tcW w:w="439" w:type="dxa"/>
+            <w:tcBorders>
+              <w:left w:val="single" w:sz="12" w:space="0" w:color="auto"/>
+              <w:right w:val="single" w:sz="12" w:space="0" w:color="auto"/>
+            </w:tcBorders>
+            <w:shd w:val="clear" w:color="auto" w:fill="auto"/>
+            <w:vAlign w:val="center"/>
+          </w:tcPr>
+          <w:p>
+            <w:pPr>
+              <w:rPr>
+                <w:rFonts w:ascii="GOST type A" w:hAnsi="GOST type A"/>
+                <w:i/>
+                <w:spacing w:val="-12"/>
+                <w:sz w:val="28"/>
+                <w:szCs w:val="28"/>
+                <w:lang w:val="en-US"/>
+              </w:rPr>
+            </w:pPr>
+          </w:p>
+        </w:tc>
+        <w:tc>
+          <w:tcPr>
+            <w:tcW w:w="3969" w:type="dxa"/>
+            <w:tcBorders>
+              <w:left w:val="single" w:sz="12" w:space="0" w:color="auto"/>
+              <w:right w:val="single" w:sz="12" w:space="0" w:color="auto"/>
+            </w:tcBorders>
+            <w:shd w:val="clear" w:color="auto" w:fill="auto"/>
+            <w:vAlign w:val="center"/>
+          </w:tcPr>
+          <w:p>
+            <w:pPr>
+              <w:rPr>
+                <w:rFonts w:ascii="GOST type A" w:hAnsi="GOST type A"/>
+                <w:i/>
+                <w:spacing w:val="-12"/>
+                <w:sz w:val="28"/>
+                <w:szCs w:val="28"/>
+              </w:rPr>
+            </w:pPr>
+          </w:p>
+        </w:tc>
+        <w:tc>
+          <w:tcPr>
+            <w:tcW w:w="3572" w:type="dxa"/>
+            <w:tcBorders>
+              <w:left w:val="single" w:sz="12" w:space="0" w:color="auto"/>
+              <w:right w:val="single" w:sz="12" w:space="0" w:color="auto"/>
+            </w:tcBorders>
+            <w:shd w:val="clear" w:color="auto" w:fill="auto"/>
+            <w:vAlign w:val="center"/>
+          </w:tcPr>
+          <w:p>
+            <w:pPr>
+              <w:rPr>
+                <w:rFonts w:ascii="GOST type A" w:hAnsi="GOST type A"/>
+                <w:i/>
+                <w:spacing w:val="-12"/>
+                <w:sz w:val="28"/>
+                <w:szCs w:val="28"/>
+              </w:rPr>
+            </w:pPr>
+          </w:p>
+        </w:tc>
+        <w:tc>
+          <w:tcPr>
+            <w:tcW w:w="567" w:type="dxa"/>
+            <w:tcBorders>
+              <w:left w:val="single" w:sz="12" w:space="0" w:color="auto"/>
+              <w:right w:val="single" w:sz="12" w:space="0" w:color="auto"/>
+            </w:tcBorders>
+            <w:shd w:val="clear" w:color="auto" w:fill="auto"/>
+            <w:vAlign w:val="center"/>
+          </w:tcPr>
+          <w:p>
+            <w:pPr>
+              <w:rPr>
+                <w:rFonts w:ascii="GOST type A" w:hAnsi="GOST type A"/>
+                <w:i/>
+                <w:spacing w:val="-12"/>
+                <w:sz w:val="28"/>
+                <w:szCs w:val="28"/>
+              </w:rPr>
+            </w:pPr>
+          </w:p>
+        </w:tc>
+        <w:tc>
+          <w:tcPr>
+            <w:tcW w:w="1253" w:type="dxa"/>
+            <w:gridSpan w:val="2"/>
+            <w:tcBorders>
+              <w:left w:val="single" w:sz="12" w:space="0" w:color="auto"/>
+              <w:right w:val="nil"/>
+            </w:tcBorders>
+            <w:shd w:val="clear" w:color="auto" w:fill="auto"/>
+            <w:vAlign w:val="center"/>
+          </w:tcPr>
+          <w:p>
+            <w:pPr>
+              <w:rPr>
+                <w:rFonts w:ascii="GOST type A" w:hAnsi="GOST type A"/>
+                <w:i/>
+                <w:spacing w:val="-12"/>
+                <w:sz w:val="28"/>
+                <w:szCs w:val="28"/>
+              </w:rPr>
+            </w:pPr>
+          </w:p>
+        </w:tc>
+      </w:tr>
+      <w:tr>
+        <w:trPr>
+          <w:trHeight w:val="454"/>
+        </w:trPr>
+        <w:tc>
+          <w:tcPr>
+            <w:tcW w:w="338" w:type="dxa"/>
+            <w:tcBorders>
+              <w:left w:val="nil"/>
+              <w:right w:val="single" w:sz="12" w:space="0" w:color="auto"/>
+            </w:tcBorders>
+            <w:shd w:val="clear" w:color="auto" w:fill="auto"/>
+            <w:vAlign w:val="center"/>
+          </w:tcPr>
+          <w:p>
+            <w:pPr>
+              <w:rPr>
+                <w:rFonts w:ascii="GOST type A" w:hAnsi="GOST type A"/>
+                <w:i/>
+                <w:spacing w:val="-12"/>
+                <w:sz w:val="28"/>
+                <w:szCs w:val="28"/>
+              </w:rPr>
+            </w:pPr>
+          </w:p>
+        </w:tc>
+        <w:tc>
+          <w:tcPr>
+            <w:tcW w:w="362" w:type="dxa"/>
+            <w:tcBorders>
+              <w:left w:val="single" w:sz="12" w:space="0" w:color="auto"/>
+              <w:right w:val="single" w:sz="12" w:space="0" w:color="auto"/>
+            </w:tcBorders>
+            <w:shd w:val="clear" w:color="auto" w:fill="auto"/>
+            <w:vAlign w:val="center"/>
+          </w:tcPr>
+          <w:p>
+            <w:pPr>
+              <w:rPr>
+                <w:rFonts w:ascii="GOST type A" w:hAnsi="GOST type A"/>
+                <w:i/>
+                <w:spacing w:val="-12"/>
+                <w:sz w:val="28"/>
+                <w:szCs w:val="28"/>
+              </w:rPr>
+            </w:pPr>
+          </w:p>
+        </w:tc>
+        <w:tc>
+          <w:tcPr>
+            <w:tcW w:w="439" w:type="dxa"/>
+            <w:tcBorders>
+              <w:left w:val="single" w:sz="12" w:space="0" w:color="auto"/>
+              <w:right w:val="single" w:sz="12" w:space="0" w:color="auto"/>
+            </w:tcBorders>
+            <w:shd w:val="clear" w:color="auto" w:fill="auto"/>
+            <w:vAlign w:val="center"/>
+          </w:tcPr>
+          <w:p>
+            <w:pPr>
+              <w:rPr>
+                <w:rFonts w:ascii="GOST type A" w:hAnsi="GOST type A"/>
+                <w:i/>
+                <w:spacing w:val="-12"/>
+                <w:sz w:val="28"/>
+                <w:szCs w:val="28"/>
+                <w:lang w:val="en-US"/>
+              </w:rPr>
+            </w:pPr>
+          </w:p>
+        </w:tc>
+        <w:tc>
+          <w:tcPr>
+            <w:tcW w:w="3969" w:type="dxa"/>
+            <w:tcBorders>
+              <w:left w:val="single" w:sz="12" w:space="0" w:color="auto"/>
+              <w:right w:val="single" w:sz="12" w:space="0" w:color="auto"/>
+            </w:tcBorders>
+            <w:shd w:val="clear" w:color="auto" w:fill="auto"/>
+            <w:vAlign w:val="center"/>
+          </w:tcPr>
+          <w:p>
+            <w:pPr>
+              <w:rPr>
+                <w:rFonts w:ascii="GOST type A" w:hAnsi="GOST type A"/>
+                <w:i/>
+                <w:spacing w:val="-12"/>
+                <w:sz w:val="28"/>
+                <w:szCs w:val="28"/>
+              </w:rPr>
+            </w:pPr>
+          </w:p>
+        </w:tc>
+        <w:tc>
+          <w:tcPr>
+            <w:tcW w:w="3572" w:type="dxa"/>
+            <w:tcBorders>
+              <w:left w:val="single" w:sz="12" w:space="0" w:color="auto"/>
+              <w:right w:val="single" w:sz="12" w:space="0" w:color="auto"/>
+            </w:tcBorders>
+            <w:shd w:val="clear" w:color="auto" w:fill="auto"/>
+            <w:vAlign w:val="center"/>
+          </w:tcPr>
+          <w:p>
+            <w:pPr>
+              <w:rPr>
+                <w:rFonts w:ascii="GOST type A" w:hAnsi="GOST type A"/>
+                <w:i/>
+                <w:spacing w:val="-12"/>
+                <w:sz w:val="28"/>
+                <w:szCs w:val="28"/>
+              </w:rPr>
+            </w:pPr>
+          </w:p>
+        </w:tc>
+        <w:tc>
+          <w:tcPr>
+            <w:tcW w:w="567" w:type="dxa"/>
+            <w:tcBorders>
+              <w:left w:val="single" w:sz="12" w:space="0" w:color="auto"/>
+              <w:right w:val="single" w:sz="12" w:space="0" w:color="auto"/>
+            </w:tcBorders>
+            <w:shd w:val="clear" w:color="auto" w:fill="auto"/>
+            <w:vAlign w:val="center"/>
+          </w:tcPr>
+          <w:p>
+            <w:pPr>
+              <w:rPr>
+                <w:rFonts w:ascii="GOST type A" w:hAnsi="GOST type A"/>
+                <w:i/>
+                <w:spacing w:val="-12"/>
+                <w:sz w:val="28"/>
+                <w:szCs w:val="28"/>
+              </w:rPr>
+            </w:pPr>
+          </w:p>
+        </w:tc>
+        <w:tc>
+          <w:tcPr>
+            <w:tcW w:w="1253" w:type="dxa"/>
+            <w:gridSpan w:val="2"/>
+            <w:tcBorders>
+              <w:left w:val="single" w:sz="12" w:space="0" w:color="auto"/>
+              <w:right w:val="nil"/>
+            </w:tcBorders>
+            <w:shd w:val="clear" w:color="auto" w:fill="auto"/>
+            <w:vAlign w:val="center"/>
+          </w:tcPr>
+          <w:p>
+            <w:pPr>
+              <w:rPr>
+                <w:rFonts w:ascii="GOST type A" w:hAnsi="GOST type A"/>
+                <w:i/>
+                <w:spacing w:val="-12"/>
+                <w:sz w:val="28"/>
+                <w:szCs w:val="28"/>
+              </w:rPr>
+            </w:pPr>
+          </w:p>
+        </w:tc>
+      </w:tr>
+      <w:tr>
+        <w:trPr>
+          <w:trHeight w:val="454"/>
+        </w:trPr>
+        <w:tc>
+          <w:tcPr>
+            <w:tcW w:w="338" w:type="dxa"/>
+            <w:tcBorders>
+              <w:left w:val="nil"/>
+              <w:right w:val="single" w:sz="12" w:space="0" w:color="auto"/>
+            </w:tcBorders>
+            <w:shd w:val="clear" w:color="auto" w:fill="auto"/>
+            <w:vAlign w:val="center"/>
+          </w:tcPr>
+          <w:p>
+            <w:pPr>
+              <w:rPr>
+                <w:rFonts w:ascii="GOST type A" w:hAnsi="GOST type A"/>
+                <w:i/>
+                <w:spacing w:val="-12"/>
+                <w:sz w:val="28"/>
+                <w:szCs w:val="28"/>
+              </w:rPr>
+            </w:pPr>
+          </w:p>
+        </w:tc>
+        <w:tc>
+          <w:tcPr>
+            <w:tcW w:w="362" w:type="dxa"/>
+            <w:tcBorders>
+              <w:left w:val="single" w:sz="12" w:space="0" w:color="auto"/>
+              <w:right w:val="single" w:sz="12" w:space="0" w:color="auto"/>
+            </w:tcBorders>
+            <w:shd w:val="clear" w:color="auto" w:fill="auto"/>
+            <w:vAlign w:val="center"/>
+          </w:tcPr>
+          <w:p>
+            <w:pPr>
+              <w:rPr>
+                <w:rFonts w:ascii="GOST type A" w:hAnsi="GOST type A"/>
+                <w:i/>
+                <w:spacing w:val="-12"/>
+                <w:sz w:val="28"/>
+                <w:szCs w:val="28"/>
+              </w:rPr>
+            </w:pPr>
+          </w:p>
+        </w:tc>
+        <w:tc>
+          <w:tcPr>
+            <w:tcW w:w="439" w:type="dxa"/>
+            <w:tcBorders>
+              <w:left w:val="single" w:sz="12" w:space="0" w:color="auto"/>
+              <w:right w:val="single" w:sz="12" w:space="0" w:color="auto"/>
+            </w:tcBorders>
+            <w:shd w:val="clear" w:color="auto" w:fill="auto"/>
+            <w:vAlign w:val="center"/>
+          </w:tcPr>
+          <w:p>
+            <w:pPr>
+              <w:rPr>
+                <w:rFonts w:ascii="GOST type A" w:hAnsi="GOST type A"/>
+                <w:i/>
+                <w:spacing w:val="-12"/>
+                <w:sz w:val="28"/>
+                <w:szCs w:val="28"/>
+                <w:lang w:val="en-US"/>
+              </w:rPr>
+            </w:pPr>
+          </w:p>
+        </w:tc>
+        <w:tc>
+          <w:tcPr>
+            <w:tcW w:w="3969" w:type="dxa"/>
+            <w:tcBorders>
+              <w:left w:val="single" w:sz="12" w:space="0" w:color="auto"/>
+              <w:right w:val="single" w:sz="12" w:space="0" w:color="auto"/>
+            </w:tcBorders>
+            <w:shd w:val="clear" w:color="auto" w:fill="auto"/>
+            <w:vAlign w:val="center"/>
+          </w:tcPr>
+          <w:p>
+            <w:pPr>
+              <w:rPr>
+                <w:rFonts w:ascii="GOST type A" w:hAnsi="GOST type A"/>
+                <w:i/>
+                <w:spacing w:val="-12"/>
+                <w:sz w:val="28"/>
+                <w:szCs w:val="28"/>
+              </w:rPr>
+            </w:pPr>
+          </w:p>
+        </w:tc>
+        <w:tc>
+          <w:tcPr>
+            <w:tcW w:w="3572" w:type="dxa"/>
+            <w:tcBorders>
+              <w:left w:val="single" w:sz="12" w:space="0" w:color="auto"/>
+              <w:right w:val="single" w:sz="12" w:space="0" w:color="auto"/>
+            </w:tcBorders>
+            <w:shd w:val="clear" w:color="auto" w:fill="auto"/>
+            <w:vAlign w:val="center"/>
+          </w:tcPr>
+          <w:p>
+            <w:pPr>
+              <w:rPr>
+                <w:rFonts w:ascii="GOST type A" w:hAnsi="GOST type A"/>
+                <w:i/>
+                <w:spacing w:val="-12"/>
+                <w:sz w:val="28"/>
+                <w:szCs w:val="28"/>
+              </w:rPr>
+            </w:pPr>
+          </w:p>
+        </w:tc>
+        <w:tc>
+          <w:tcPr>
+            <w:tcW w:w="567" w:type="dxa"/>
+            <w:tcBorders>
+              <w:left w:val="single" w:sz="12" w:space="0" w:color="auto"/>
+              <w:right w:val="single" w:sz="12" w:space="0" w:color="auto"/>
+            </w:tcBorders>
+            <w:shd w:val="clear" w:color="auto" w:fill="auto"/>
+            <w:vAlign w:val="center"/>
+          </w:tcPr>
+          <w:p>
+            <w:pPr>
+              <w:rPr>
+                <w:rFonts w:ascii="GOST type A" w:hAnsi="GOST type A"/>
+                <w:i/>
+                <w:spacing w:val="-12"/>
+                <w:sz w:val="28"/>
+                <w:szCs w:val="28"/>
+              </w:rPr>
+            </w:pPr>
+          </w:p>
+        </w:tc>
+        <w:tc>
+          <w:tcPr>
+            <w:tcW w:w="1253" w:type="dxa"/>
+            <w:gridSpan w:val="2"/>
+            <w:tcBorders>
+              <w:left w:val="single" w:sz="12" w:space="0" w:color="auto"/>
+              <w:right w:val="nil"/>
+            </w:tcBorders>
+            <w:shd w:val="clear" w:color="auto" w:fill="auto"/>
+            <w:vAlign w:val="center"/>
+          </w:tcPr>
+          <w:p>
+            <w:pPr>
+              <w:rPr>
+                <w:rFonts w:ascii="GOST type A" w:hAnsi="GOST type A"/>
+                <w:i/>
+                <w:spacing w:val="-12"/>
+                <w:sz w:val="28"/>
+                <w:szCs w:val="28"/>
+              </w:rPr>
+            </w:pPr>
+          </w:p>
+        </w:tc>
+      </w:tr>
+      <w:tr>
+        <w:trPr>
+          <w:trHeight w:val="454"/>
+        </w:trPr>
+        <w:tc>
+          <w:tcPr>
+            <w:tcW w:w="338" w:type="dxa"/>
+            <w:tcBorders>
+              <w:left w:val="nil"/>
+              <w:right w:val="single" w:sz="12" w:space="0" w:color="auto"/>
+            </w:tcBorders>
+            <w:shd w:val="clear" w:color="auto" w:fill="auto"/>
+            <w:vAlign w:val="center"/>
+          </w:tcPr>
+          <w:p>
+            <w:pPr>
+              <w:rPr>
+                <w:rFonts w:ascii="GOST type A" w:hAnsi="GOST type A"/>
+                <w:i/>
+                <w:spacing w:val="-12"/>
+                <w:sz w:val="28"/>
+                <w:szCs w:val="28"/>
+              </w:rPr>
+            </w:pPr>
+          </w:p>
+        </w:tc>
+        <w:tc>
+          <w:tcPr>
+            <w:tcW w:w="362" w:type="dxa"/>
+            <w:tcBorders>
+              <w:left w:val="single" w:sz="12" w:space="0" w:color="auto"/>
+              <w:right w:val="single" w:sz="12" w:space="0" w:color="auto"/>
+            </w:tcBorders>
+            <w:shd w:val="clear" w:color="auto" w:fill="auto"/>
+            <w:vAlign w:val="center"/>
+          </w:tcPr>
+          <w:p>
+            <w:pPr>
+              <w:rPr>
+                <w:rFonts w:ascii="GOST type A" w:hAnsi="GOST type A"/>
+                <w:i/>
+                <w:spacing w:val="-12"/>
+                <w:sz w:val="28"/>
+                <w:szCs w:val="28"/>
+              </w:rPr>
+            </w:pPr>
+          </w:p>
+        </w:tc>
+        <w:tc>
+          <w:tcPr>
+            <w:tcW w:w="439" w:type="dxa"/>
+            <w:tcBorders>
+              <w:left w:val="single" w:sz="12" w:space="0" w:color="auto"/>
+              <w:right w:val="single" w:sz="12" w:space="0" w:color="auto"/>
+            </w:tcBorders>
+            <w:shd w:val="clear" w:color="auto" w:fill="auto"/>
+            <w:vAlign w:val="center"/>
+          </w:tcPr>
+          <w:p>
+            <w:pPr>
+              <w:rPr>
+                <w:rFonts w:ascii="GOST type A" w:hAnsi="GOST type A"/>
+                <w:i/>
+                <w:spacing w:val="-12"/>
+                <w:sz w:val="28"/>
+                <w:szCs w:val="28"/>
+                <w:lang w:val="en-US"/>
+              </w:rPr>
+            </w:pPr>
+          </w:p>
+        </w:tc>
+        <w:tc>
+          <w:tcPr>
+            <w:tcW w:w="3969" w:type="dxa"/>
+            <w:tcBorders>
+              <w:left w:val="single" w:sz="12" w:space="0" w:color="auto"/>
+              <w:right w:val="single" w:sz="12" w:space="0" w:color="auto"/>
+            </w:tcBorders>
+            <w:shd w:val="clear" w:color="auto" w:fill="auto"/>
+            <w:vAlign w:val="center"/>
+          </w:tcPr>
+          <w:p>
+            <w:pPr>
+              <w:rPr>
+                <w:rFonts w:ascii="GOST type A" w:hAnsi="GOST type A"/>
+                <w:i/>
+                <w:spacing w:val="-12"/>
+                <w:sz w:val="28"/>
+                <w:szCs w:val="28"/>
+              </w:rPr>
+            </w:pPr>
+          </w:p>
+        </w:tc>
+        <w:tc>
+          <w:tcPr>
+            <w:tcW w:w="3572" w:type="dxa"/>
+            <w:tcBorders>
+              <w:left w:val="single" w:sz="12" w:space="0" w:color="auto"/>
+              <w:right w:val="single" w:sz="12" w:space="0" w:color="auto"/>
+            </w:tcBorders>
+            <w:shd w:val="clear" w:color="auto" w:fill="auto"/>
+            <w:vAlign w:val="center"/>
+          </w:tcPr>
+          <w:p>
+            <w:pPr>
+              <w:rPr>
+                <w:rFonts w:ascii="GOST type A" w:hAnsi="GOST type A"/>
+                <w:i/>
+                <w:spacing w:val="-12"/>
+                <w:sz w:val="28"/>
+                <w:szCs w:val="28"/>
+              </w:rPr>
+            </w:pPr>
+          </w:p>
+        </w:tc>
+        <w:tc>
+          <w:tcPr>
+            <w:tcW w:w="567" w:type="dxa"/>
+            <w:tcBorders>
+              <w:left w:val="single" w:sz="12" w:space="0" w:color="auto"/>
+              <w:right w:val="single" w:sz="12" w:space="0" w:color="auto"/>
+            </w:tcBorders>
+            <w:shd w:val="clear" w:color="auto" w:fill="auto"/>
+            <w:vAlign w:val="center"/>
+          </w:tcPr>
+          <w:p>
+            <w:pPr>
+              <w:rPr>
+                <w:rFonts w:ascii="GOST type A" w:hAnsi="GOST type A"/>
+                <w:i/>
+                <w:spacing w:val="-12"/>
+                <w:sz w:val="28"/>
+                <w:szCs w:val="28"/>
+              </w:rPr>
+            </w:pPr>
+          </w:p>
+        </w:tc>
+        <w:tc>
+          <w:tcPr>
+            <w:tcW w:w="1253" w:type="dxa"/>
+            <w:gridSpan w:val="2"/>
+            <w:tcBorders>
+              <w:left w:val="single" w:sz="12" w:space="0" w:color="auto"/>
+              <w:right w:val="nil"/>
+            </w:tcBorders>
+            <w:shd w:val="clear" w:color="auto" w:fill="auto"/>
+            <w:vAlign w:val="center"/>
+          </w:tcPr>
+          <w:p>
+            <w:pPr>
+              <w:rPr>
+                <w:rFonts w:ascii="GOST type A" w:hAnsi="GOST type A"/>
+                <w:i/>
+                <w:spacing w:val="-12"/>
+                <w:sz w:val="28"/>
+                <w:szCs w:val="28"/>
+              </w:rPr>
+            </w:pPr>
+          </w:p>
+        </w:tc>
+      </w:tr>
+      <w:tr>
+        <w:trPr>
+          <w:trHeight w:val="454"/>
+        </w:trPr>
+        <w:tc>
+          <w:tcPr>
+            <w:tcW w:w="338" w:type="dxa"/>
+            <w:tcBorders>
+              <w:left w:val="nil"/>
+              <w:right w:val="single" w:sz="12" w:space="0" w:color="auto"/>
+            </w:tcBorders>
+            <w:shd w:val="clear" w:color="auto" w:fill="auto"/>
+            <w:vAlign w:val="center"/>
+          </w:tcPr>
+          <w:p>
+            <w:pPr>
+              <w:rPr>
+                <w:rFonts w:ascii="GOST type A" w:hAnsi="GOST type A"/>
+                <w:i/>
+                <w:spacing w:val="-12"/>
+                <w:sz w:val="28"/>
+                <w:szCs w:val="28"/>
+              </w:rPr>
+            </w:pPr>
+          </w:p>
+        </w:tc>
+        <w:tc>
+          <w:tcPr>
+            <w:tcW w:w="362" w:type="dxa"/>
+            <w:tcBorders>
+              <w:left w:val="single" w:sz="12" w:space="0" w:color="auto"/>
+              <w:right w:val="single" w:sz="12" w:space="0" w:color="auto"/>
+            </w:tcBorders>
+            <w:shd w:val="clear" w:color="auto" w:fill="auto"/>
+            <w:vAlign w:val="center"/>
+          </w:tcPr>
+          <w:p>
+            <w:pPr>
+              <w:rPr>
+                <w:rFonts w:ascii="GOST type A" w:hAnsi="GOST type A"/>
+                <w:i/>
+                <w:spacing w:val="-12"/>
+                <w:sz w:val="28"/>
+                <w:szCs w:val="28"/>
+              </w:rPr>
+            </w:pPr>
+          </w:p>
+        </w:tc>
+        <w:tc>
+          <w:tcPr>
+            <w:tcW w:w="439" w:type="dxa"/>
+            <w:tcBorders>
+              <w:left w:val="single" w:sz="12" w:space="0" w:color="auto"/>
+              <w:right w:val="single" w:sz="12" w:space="0" w:color="auto"/>
+            </w:tcBorders>
+            <w:shd w:val="clear" w:color="auto" w:fill="auto"/>
+            <w:vAlign w:val="center"/>
+          </w:tcPr>
+          <w:p>
+            <w:pPr>
+              <w:rPr>
+                <w:rFonts w:ascii="GOST type A" w:hAnsi="GOST type A"/>
+                <w:i/>
+                <w:spacing w:val="-12"/>
+                <w:sz w:val="28"/>
+                <w:szCs w:val="28"/>
+                <w:lang w:val="en-US"/>
+              </w:rPr>
+            </w:pPr>
+          </w:p>
+        </w:tc>
+        <w:tc>
+          <w:tcPr>
+            <w:tcW w:w="3969" w:type="dxa"/>
+            <w:tcBorders>
+              <w:left w:val="single" w:sz="12" w:space="0" w:color="auto"/>
+              <w:right w:val="single" w:sz="12" w:space="0" w:color="auto"/>
+            </w:tcBorders>
+            <w:shd w:val="clear" w:color="auto" w:fill="auto"/>
+            <w:vAlign w:val="center"/>
+          </w:tcPr>
+          <w:p>
+            <w:pPr>
+              <w:rPr>
+                <w:rFonts w:ascii="GOST type A" w:hAnsi="GOST type A"/>
+                <w:i/>
+                <w:spacing w:val="-12"/>
+                <w:sz w:val="28"/>
+                <w:szCs w:val="28"/>
+              </w:rPr>
+            </w:pPr>
+          </w:p>
+        </w:tc>
+        <w:tc>
+          <w:tcPr>
+            <w:tcW w:w="3572" w:type="dxa"/>
+            <w:tcBorders>
+              <w:left w:val="single" w:sz="12" w:space="0" w:color="auto"/>
+              <w:right w:val="single" w:sz="12" w:space="0" w:color="auto"/>
+            </w:tcBorders>
+            <w:shd w:val="clear" w:color="auto" w:fill="auto"/>
+            <w:vAlign w:val="center"/>
+          </w:tcPr>
+          <w:p>
+            <w:pPr>
+              <w:rPr>
+                <w:rFonts w:ascii="GOST type A" w:hAnsi="GOST type A"/>
+                <w:i/>
+                <w:spacing w:val="-12"/>
+                <w:sz w:val="28"/>
+                <w:szCs w:val="28"/>
+              </w:rPr>
+            </w:pPr>
+          </w:p>
+        </w:tc>
+        <w:tc>
+          <w:tcPr>
+            <w:tcW w:w="567" w:type="dxa"/>
+            <w:tcBorders>
+              <w:left w:val="single" w:sz="12" w:space="0" w:color="auto"/>
+              <w:right w:val="single" w:sz="12" w:space="0" w:color="auto"/>
+            </w:tcBorders>
+            <w:shd w:val="clear" w:color="auto" w:fill="auto"/>
+            <w:vAlign w:val="center"/>
+          </w:tcPr>
+          <w:p>
+            <w:pPr>
+              <w:rPr>
+                <w:rFonts w:ascii="GOST type A" w:hAnsi="GOST type A"/>
+                <w:i/>
+                <w:spacing w:val="-12"/>
+                <w:sz w:val="28"/>
+                <w:szCs w:val="28"/>
+              </w:rPr>
+            </w:pPr>
+          </w:p>
+        </w:tc>
+        <w:tc>
+          <w:tcPr>
+            <w:tcW w:w="1253" w:type="dxa"/>
+            <w:gridSpan w:val="2"/>
+            <w:tcBorders>
+              <w:left w:val="single" w:sz="12" w:space="0" w:color="auto"/>
+              <w:right w:val="nil"/>
+            </w:tcBorders>
+            <w:shd w:val="clear" w:color="auto" w:fill="auto"/>
+            <w:vAlign w:val="center"/>
+          </w:tcPr>
+          <w:p>
+            <w:pPr>
+              <w:rPr>
+                <w:rFonts w:ascii="GOST type A" w:hAnsi="GOST type A"/>
+                <w:i/>
+                <w:spacing w:val="-12"/>
+                <w:sz w:val="28"/>
+                <w:szCs w:val="28"/>
+              </w:rPr>
+            </w:pPr>
+          </w:p>
+        </w:tc>
+      </w:tr>
+      <w:tr>
+        <w:trPr>
+          <w:trHeight w:val="454"/>
+        </w:trPr>
+        <w:tc>
+          <w:tcPr>
+            <w:tcW w:w="338" w:type="dxa"/>
+            <w:tcBorders>
+              <w:left w:val="nil"/>
+              <w:right w:val="single" w:sz="12" w:space="0" w:color="auto"/>
+            </w:tcBorders>
+            <w:shd w:val="clear" w:color="auto" w:fill="auto"/>
+            <w:vAlign w:val="center"/>
+          </w:tcPr>
+          <w:p>
+            <w:pPr>
+              <w:rPr>
+                <w:rFonts w:ascii="GOST type A" w:hAnsi="GOST type A"/>
+                <w:i/>
+                <w:spacing w:val="-12"/>
+                <w:sz w:val="28"/>
+                <w:szCs w:val="28"/>
+              </w:rPr>
+            </w:pPr>
+          </w:p>
+        </w:tc>
+        <w:tc>
+          <w:tcPr>
+            <w:tcW w:w="362" w:type="dxa"/>
+            <w:tcBorders>
+              <w:left w:val="single" w:sz="12" w:space="0" w:color="auto"/>
+              <w:right w:val="single" w:sz="12" w:space="0" w:color="auto"/>
+            </w:tcBorders>
+            <w:shd w:val="clear" w:color="auto" w:fill="auto"/>
+            <w:vAlign w:val="center"/>
+          </w:tcPr>
+          <w:p>
+            <w:pPr>
+              <w:rPr>
+                <w:rFonts w:ascii="GOST type A" w:hAnsi="GOST type A"/>
+                <w:i/>
+                <w:spacing w:val="-12"/>
+                <w:sz w:val="28"/>
+                <w:szCs w:val="28"/>
+              </w:rPr>
+            </w:pPr>
+          </w:p>
+        </w:tc>
+        <w:tc>
+          <w:tcPr>
+            <w:tcW w:w="439" w:type="dxa"/>
+            <w:tcBorders>
+              <w:left w:val="single" w:sz="12" w:space="0" w:color="auto"/>
+              <w:right w:val="single" w:sz="12" w:space="0" w:color="auto"/>
+            </w:tcBorders>
+            <w:shd w:val="clear" w:color="auto" w:fill="auto"/>
+            <w:vAlign w:val="center"/>
+          </w:tcPr>
+          <w:p>
+            <w:pPr>
+              <w:rPr>
+                <w:rFonts w:ascii="GOST type A" w:hAnsi="GOST type A"/>
+                <w:i/>
+                <w:spacing w:val="-12"/>
+                <w:sz w:val="28"/>
+                <w:szCs w:val="28"/>
+                <w:lang w:val="en-US"/>
+              </w:rPr>
+            </w:pPr>
+          </w:p>
+        </w:tc>
+        <w:tc>
+          <w:tcPr>
+            <w:tcW w:w="3969" w:type="dxa"/>
+            <w:tcBorders>
+              <w:left w:val="single" w:sz="12" w:space="0" w:color="auto"/>
+              <w:right w:val="single" w:sz="12" w:space="0" w:color="auto"/>
+            </w:tcBorders>
+            <w:shd w:val="clear" w:color="auto" w:fill="auto"/>
+            <w:vAlign w:val="center"/>
+          </w:tcPr>
+          <w:p>
+            <w:pPr>
+              <w:rPr>
+                <w:rFonts w:ascii="GOST type A" w:hAnsi="GOST type A"/>
+                <w:i/>
+                <w:spacing w:val="-12"/>
+                <w:sz w:val="28"/>
+                <w:szCs w:val="28"/>
+              </w:rPr>
+            </w:pPr>
+          </w:p>
+        </w:tc>
+        <w:tc>
+          <w:tcPr>
+            <w:tcW w:w="3572" w:type="dxa"/>
+            <w:tcBorders>
+              <w:left w:val="single" w:sz="12" w:space="0" w:color="auto"/>
+              <w:right w:val="single" w:sz="12" w:space="0" w:color="auto"/>
+            </w:tcBorders>
+            <w:shd w:val="clear" w:color="auto" w:fill="auto"/>
+            <w:vAlign w:val="center"/>
+          </w:tcPr>
+          <w:p>
+            <w:pPr>
+              <w:rPr>
+                <w:rFonts w:ascii="GOST type A" w:hAnsi="GOST type A"/>
+                <w:i/>
+                <w:spacing w:val="-12"/>
+                <w:sz w:val="28"/>
+                <w:szCs w:val="28"/>
+              </w:rPr>
+            </w:pPr>
+          </w:p>
+        </w:tc>
+        <w:tc>
+          <w:tcPr>
+            <w:tcW w:w="567" w:type="dxa"/>
+            <w:tcBorders>
+              <w:left w:val="single" w:sz="12" w:space="0" w:color="auto"/>
+              <w:right w:val="single" w:sz="12" w:space="0" w:color="auto"/>
+            </w:tcBorders>
+            <w:shd w:val="clear" w:color="auto" w:fill="auto"/>
+            <w:vAlign w:val="center"/>
+          </w:tcPr>
+          <w:p>
+            <w:pPr>
+              <w:rPr>
+                <w:rFonts w:ascii="GOST type A" w:hAnsi="GOST type A"/>
+                <w:i/>
+                <w:spacing w:val="-12"/>
+                <w:sz w:val="28"/>
+                <w:szCs w:val="28"/>
+              </w:rPr>
+            </w:pPr>
+          </w:p>
+        </w:tc>
+        <w:tc>
+          <w:tcPr>
+            <w:tcW w:w="1253" w:type="dxa"/>
+            <w:gridSpan w:val="2"/>
+            <w:tcBorders>
+              <w:left w:val="single" w:sz="12" w:space="0" w:color="auto"/>
+              <w:right w:val="nil"/>
+            </w:tcBorders>
+            <w:shd w:val="clear" w:color="auto" w:fill="auto"/>
+            <w:vAlign w:val="center"/>
+          </w:tcPr>
+          <w:p>
+            <w:pPr>
+              <w:rPr>
+                <w:rFonts w:ascii="GOST type A" w:hAnsi="GOST type A"/>
+                <w:i/>
+                <w:spacing w:val="-12"/>
+                <w:sz w:val="28"/>
+                <w:szCs w:val="28"/>
+              </w:rPr>
+            </w:pPr>
+          </w:p>
+        </w:tc>
+      </w:tr>
+      <w:tr>
+        <w:trPr>
+          <w:trHeight w:val="454"/>
+        </w:trPr>
+        <w:tc>
+          <w:tcPr>
+            <w:tcW w:w="338" w:type="dxa"/>
+            <w:tcBorders>
+              <w:left w:val="nil"/>
+              <w:right w:val="single" w:sz="12" w:space="0" w:color="auto"/>
+            </w:tcBorders>
+            <w:shd w:val="clear" w:color="auto" w:fill="auto"/>
+            <w:vAlign w:val="center"/>
+          </w:tcPr>
+          <w:p>
+            <w:pPr>
+              <w:rPr>
+                <w:rFonts w:ascii="GOST type A" w:hAnsi="GOST type A"/>
+                <w:i/>
+                <w:spacing w:val="-12"/>
+                <w:sz w:val="28"/>
+                <w:szCs w:val="28"/>
+              </w:rPr>
+            </w:pPr>
+          </w:p>
+        </w:tc>
+        <w:tc>
+          <w:tcPr>
+            <w:tcW w:w="362" w:type="dxa"/>
+            <w:tcBorders>
+              <w:left w:val="single" w:sz="12" w:space="0" w:color="auto"/>
+              <w:right w:val="single" w:sz="12" w:space="0" w:color="auto"/>
+            </w:tcBorders>
+            <w:shd w:val="clear" w:color="auto" w:fill="auto"/>
+            <w:vAlign w:val="center"/>
+          </w:tcPr>
+          <w:p>
+            <w:pPr>
+              <w:rPr>
+                <w:rFonts w:ascii="GOST type A" w:hAnsi="GOST type A"/>
+                <w:i/>
+                <w:spacing w:val="-12"/>
+                <w:sz w:val="28"/>
+                <w:szCs w:val="28"/>
+              </w:rPr>
+            </w:pPr>
+          </w:p>
+        </w:tc>
+        <w:tc>
+          <w:tcPr>
+            <w:tcW w:w="439" w:type="dxa"/>
+            <w:tcBorders>
+              <w:left w:val="single" w:sz="12" w:space="0" w:color="auto"/>
+              <w:right w:val="single" w:sz="12" w:space="0" w:color="auto"/>
+            </w:tcBorders>
+            <w:shd w:val="clear" w:color="auto" w:fill="auto"/>
+            <w:vAlign w:val="center"/>
+          </w:tcPr>
+          <w:p>
+            <w:pPr>
+              <w:rPr>
+                <w:rFonts w:ascii="GOST type A" w:hAnsi="GOST type A"/>
+                <w:i/>
+                <w:spacing w:val="-12"/>
+                <w:sz w:val="28"/>
+                <w:szCs w:val="28"/>
+                <w:lang w:val="en-US"/>
+              </w:rPr>
+            </w:pPr>
+          </w:p>
+        </w:tc>
+        <w:tc>
+          <w:tcPr>
+            <w:tcW w:w="3969" w:type="dxa"/>
+            <w:tcBorders>
+              <w:left w:val="single" w:sz="12" w:space="0" w:color="auto"/>
+              <w:right w:val="single" w:sz="12" w:space="0" w:color="auto"/>
+            </w:tcBorders>
+            <w:shd w:val="clear" w:color="auto" w:fill="auto"/>
+            <w:vAlign w:val="center"/>
+          </w:tcPr>
+          <w:p>
+            <w:pPr>
+              <w:rPr>
+                <w:rFonts w:ascii="GOST type A" w:hAnsi="GOST type A"/>
+                <w:i/>
+                <w:spacing w:val="-12"/>
+                <w:sz w:val="28"/>
+                <w:szCs w:val="28"/>
+              </w:rPr>
+            </w:pPr>
+          </w:p>
+        </w:tc>
+        <w:tc>
+          <w:tcPr>
+            <w:tcW w:w="3572" w:type="dxa"/>
+            <w:tcBorders>
+              <w:left w:val="single" w:sz="12" w:space="0" w:color="auto"/>
+              <w:right w:val="single" w:sz="12" w:space="0" w:color="auto"/>
+            </w:tcBorders>
+            <w:shd w:val="clear" w:color="auto" w:fill="auto"/>
+            <w:vAlign w:val="center"/>
+          </w:tcPr>
+          <w:p>
+            <w:pPr>
+              <w:rPr>
+                <w:rFonts w:ascii="GOST type A" w:hAnsi="GOST type A"/>
+                <w:i/>
+                <w:spacing w:val="-12"/>
+                <w:sz w:val="28"/>
+                <w:szCs w:val="28"/>
+              </w:rPr>
+            </w:pPr>
+          </w:p>
+        </w:tc>
+        <w:tc>
+          <w:tcPr>
+            <w:tcW w:w="567" w:type="dxa"/>
+            <w:tcBorders>
+              <w:left w:val="single" w:sz="12" w:space="0" w:color="auto"/>
+              <w:right w:val="single" w:sz="12" w:space="0" w:color="auto"/>
+            </w:tcBorders>
+            <w:shd w:val="clear" w:color="auto" w:fill="auto"/>
+            <w:vAlign w:val="center"/>
+          </w:tcPr>
+          <w:p>
+            <w:pPr>
+              <w:rPr>
+                <w:rFonts w:ascii="GOST type A" w:hAnsi="GOST type A"/>
+                <w:i/>
+                <w:spacing w:val="-12"/>
+                <w:sz w:val="28"/>
+                <w:szCs w:val="28"/>
+              </w:rPr>
+            </w:pPr>
+          </w:p>
+        </w:tc>
+        <w:tc>
+          <w:tcPr>
+            <w:tcW w:w="1253" w:type="dxa"/>
+            <w:gridSpan w:val="2"/>
+            <w:tcBorders>
+              <w:left w:val="single" w:sz="12" w:space="0" w:color="auto"/>
+              <w:right w:val="nil"/>
+            </w:tcBorders>
+            <w:shd w:val="clear" w:color="auto" w:fill="auto"/>
+            <w:vAlign w:val="center"/>
+          </w:tcPr>
+          <w:p>
+            <w:pPr>
+              <w:rPr>
+                <w:rFonts w:ascii="GOST type A" w:hAnsi="GOST type A"/>
+                <w:i/>
+                <w:spacing w:val="-12"/>
+                <w:sz w:val="28"/>
+                <w:szCs w:val="28"/>
+              </w:rPr>
+            </w:pPr>
+          </w:p>
+        </w:tc>
+      </w:tr>
+      <w:tr>
+        <w:trPr>
+          <w:trHeight w:val="454"/>
+        </w:trPr>
+        <w:tc>
+          <w:tcPr>
+            <w:tcW w:w="338" w:type="dxa"/>
+            <w:tcBorders>
+              <w:left w:val="nil"/>
+              <w:right w:val="single" w:sz="12" w:space="0" w:color="auto"/>
+            </w:tcBorders>
+            <w:shd w:val="clear" w:color="auto" w:fill="auto"/>
+            <w:vAlign w:val="center"/>
+          </w:tcPr>
+          <w:p>
+            <w:pPr>
+              <w:rPr>
+                <w:rFonts w:ascii="GOST type A" w:hAnsi="GOST type A"/>
+                <w:i/>
+                <w:spacing w:val="-12"/>
+                <w:sz w:val="28"/>
+                <w:szCs w:val="28"/>
+              </w:rPr>
+            </w:pPr>
+          </w:p>
+        </w:tc>
+        <w:tc>
+          <w:tcPr>
+            <w:tcW w:w="362" w:type="dxa"/>
+            <w:tcBorders>
+              <w:left w:val="single" w:sz="12" w:space="0" w:color="auto"/>
+              <w:right w:val="single" w:sz="12" w:space="0" w:color="auto"/>
+            </w:tcBorders>
+            <w:shd w:val="clear" w:color="auto" w:fill="auto"/>
+            <w:vAlign w:val="center"/>
+          </w:tcPr>
+          <w:p>
+            <w:pPr>
+              <w:rPr>
+                <w:rFonts w:ascii="GOST type A" w:hAnsi="GOST type A"/>
+                <w:i/>
+                <w:spacing w:val="-12"/>
+                <w:sz w:val="28"/>
+                <w:szCs w:val="28"/>
+              </w:rPr>
+            </w:pPr>
+          </w:p>
+        </w:tc>
+        <w:tc>
+          <w:tcPr>
+            <w:tcW w:w="439" w:type="dxa"/>
+            <w:tcBorders>
+              <w:left w:val="single" w:sz="12" w:space="0" w:color="auto"/>
+              <w:right w:val="single" w:sz="12" w:space="0" w:color="auto"/>
+            </w:tcBorders>
+            <w:shd w:val="clear" w:color="auto" w:fill="auto"/>
+            <w:vAlign w:val="center"/>
+          </w:tcPr>
+          <w:p>
+            <w:pPr>
+              <w:rPr>
+                <w:rFonts w:ascii="GOST type A" w:hAnsi="GOST type A"/>
+                <w:i/>
+                <w:spacing w:val="-12"/>
+                <w:sz w:val="28"/>
+                <w:szCs w:val="28"/>
+                <w:lang w:val="en-US"/>
+              </w:rPr>
+            </w:pPr>
+          </w:p>
+        </w:tc>
+        <w:tc>
+          <w:tcPr>
+            <w:tcW w:w="3969" w:type="dxa"/>
+            <w:tcBorders>
+              <w:left w:val="single" w:sz="12" w:space="0" w:color="auto"/>
+              <w:right w:val="single" w:sz="12" w:space="0" w:color="auto"/>
+            </w:tcBorders>
+            <w:shd w:val="clear" w:color="auto" w:fill="auto"/>
+            <w:vAlign w:val="center"/>
+          </w:tcPr>
+          <w:p>
+            <w:pPr>
+              <w:rPr>
+                <w:rFonts w:ascii="GOST type A" w:hAnsi="GOST type A"/>
+                <w:i/>
+                <w:spacing w:val="-12"/>
+                <w:sz w:val="28"/>
+                <w:szCs w:val="28"/>
+              </w:rPr>
+            </w:pPr>
+          </w:p>
+        </w:tc>
+        <w:tc>
+          <w:tcPr>
+            <w:tcW w:w="3572" w:type="dxa"/>
+            <w:tcBorders>
+              <w:left w:val="single" w:sz="12" w:space="0" w:color="auto"/>
+              <w:right w:val="single" w:sz="12" w:space="0" w:color="auto"/>
+            </w:tcBorders>
+            <w:shd w:val="clear" w:color="auto" w:fill="auto"/>
+            <w:vAlign w:val="center"/>
+          </w:tcPr>
+          <w:p>
+            <w:pPr>
+              <w:rPr>
+                <w:rFonts w:ascii="GOST type A" w:hAnsi="GOST type A"/>
+                <w:i/>
+                <w:spacing w:val="-12"/>
+                <w:sz w:val="28"/>
+                <w:szCs w:val="28"/>
+              </w:rPr>
+            </w:pPr>
+          </w:p>
+        </w:tc>
+        <w:tc>
+          <w:tcPr>
+            <w:tcW w:w="567" w:type="dxa"/>
+            <w:tcBorders>
+              <w:left w:val="single" w:sz="12" w:space="0" w:color="auto"/>
+              <w:right w:val="single" w:sz="12" w:space="0" w:color="auto"/>
+            </w:tcBorders>
+            <w:shd w:val="clear" w:color="auto" w:fill="auto"/>
+            <w:vAlign w:val="center"/>
+          </w:tcPr>
+          <w:p>
+            <w:pPr>
+              <w:rPr>
+                <w:rFonts w:ascii="GOST type A" w:hAnsi="GOST type A"/>
+                <w:i/>
+                <w:spacing w:val="-12"/>
+                <w:sz w:val="28"/>
+                <w:szCs w:val="28"/>
+              </w:rPr>
+            </w:pPr>
+          </w:p>
+        </w:tc>
+        <w:tc>
+          <w:tcPr>
+            <w:tcW w:w="1253" w:type="dxa"/>
+            <w:gridSpan w:val="2"/>
+            <w:tcBorders>
+              <w:left w:val="single" w:sz="12" w:space="0" w:color="auto"/>
+              <w:right w:val="nil"/>
+            </w:tcBorders>
+            <w:shd w:val="clear" w:color="auto" w:fill="auto"/>
+            <w:vAlign w:val="center"/>
+          </w:tcPr>
+          <w:p>
+            <w:pPr>
+              <w:rPr>
+                <w:rFonts w:ascii="GOST type A" w:hAnsi="GOST type A"/>
+                <w:i/>
+                <w:spacing w:val="-12"/>
+                <w:sz w:val="28"/>
+                <w:szCs w:val="28"/>
+              </w:rPr>
+            </w:pPr>
+          </w:p>
+        </w:tc>
+      </w:tr>
+      <w:tr>
+        <w:trPr>
+          <w:trHeight w:val="454"/>
+        </w:trPr>
+        <w:tc>
+          <w:tcPr>
+            <w:tcW w:w="338" w:type="dxa"/>
+            <w:tcBorders>
+              <w:left w:val="nil"/>
+              <w:right w:val="single" w:sz="12" w:space="0" w:color="auto"/>
+            </w:tcBorders>
+            <w:shd w:val="clear" w:color="auto" w:fill="auto"/>
+            <w:vAlign w:val="center"/>
+          </w:tcPr>
+          <w:p>
+            <w:pPr>
+              <w:rPr>
+                <w:rFonts w:ascii="GOST type A" w:hAnsi="GOST type A"/>
+                <w:i/>
+                <w:spacing w:val="-12"/>
+                <w:sz w:val="28"/>
+                <w:szCs w:val="28"/>
+              </w:rPr>
+            </w:pPr>
+          </w:p>
+        </w:tc>
+        <w:tc>
+          <w:tcPr>
+            <w:tcW w:w="362" w:type="dxa"/>
+            <w:tcBorders>
+              <w:left w:val="single" w:sz="12" w:space="0" w:color="auto"/>
+              <w:right w:val="single" w:sz="12" w:space="0" w:color="auto"/>
+            </w:tcBorders>
+            <w:shd w:val="clear" w:color="auto" w:fill="auto"/>
+            <w:vAlign w:val="center"/>
+          </w:tcPr>
+          <w:p>
+            <w:pPr>
+              <w:rPr>
+                <w:rFonts w:ascii="GOST type A" w:hAnsi="GOST type A"/>
+                <w:i/>
+                <w:spacing w:val="-12"/>
+                <w:sz w:val="28"/>
+                <w:szCs w:val="28"/>
+              </w:rPr>
+            </w:pPr>
+          </w:p>
+        </w:tc>
+        <w:tc>
+          <w:tcPr>
+            <w:tcW w:w="439" w:type="dxa"/>
+            <w:tcBorders>
+              <w:left w:val="single" w:sz="12" w:space="0" w:color="auto"/>
+              <w:right w:val="single" w:sz="12" w:space="0" w:color="auto"/>
+            </w:tcBorders>
+            <w:shd w:val="clear" w:color="auto" w:fill="auto"/>
+            <w:vAlign w:val="center"/>
+          </w:tcPr>
+          <w:p>
+            <w:pPr>
+              <w:rPr>
+                <w:rFonts w:ascii="GOST type A" w:hAnsi="GOST type A"/>
+                <w:i/>
+                <w:spacing w:val="-12"/>
+                <w:sz w:val="28"/>
+                <w:szCs w:val="28"/>
+                <w:lang w:val="en-US"/>
+              </w:rPr>
+            </w:pPr>
+          </w:p>
+        </w:tc>
+        <w:tc>
+          <w:tcPr>
+            <w:tcW w:w="3969" w:type="dxa"/>
+            <w:tcBorders>
+              <w:left w:val="single" w:sz="12" w:space="0" w:color="auto"/>
+              <w:right w:val="single" w:sz="12" w:space="0" w:color="auto"/>
+            </w:tcBorders>
+            <w:shd w:val="clear" w:color="auto" w:fill="auto"/>
+            <w:vAlign w:val="center"/>
+          </w:tcPr>
+          <w:p>
+            <w:pPr>
+              <w:rPr>
+                <w:rFonts w:ascii="GOST type A" w:hAnsi="GOST type A"/>
+                <w:i/>
+                <w:spacing w:val="-12"/>
+                <w:sz w:val="28"/>
+                <w:szCs w:val="28"/>
+              </w:rPr>
+            </w:pPr>
+          </w:p>
+        </w:tc>
+        <w:tc>
+          <w:tcPr>
+            <w:tcW w:w="3572" w:type="dxa"/>
+            <w:tcBorders>
+              <w:left w:val="single" w:sz="12" w:space="0" w:color="auto"/>
+              <w:right w:val="single" w:sz="12" w:space="0" w:color="auto"/>
+            </w:tcBorders>
+            <w:shd w:val="clear" w:color="auto" w:fill="auto"/>
+            <w:vAlign w:val="center"/>
+          </w:tcPr>
+          <w:p>
+            <w:pPr>
+              <w:rPr>
+                <w:rFonts w:ascii="GOST type A" w:hAnsi="GOST type A"/>
+                <w:i/>
+                <w:spacing w:val="-12"/>
+                <w:sz w:val="28"/>
+                <w:szCs w:val="28"/>
+              </w:rPr>
+            </w:pPr>
+          </w:p>
+        </w:tc>
+        <w:tc>
+          <w:tcPr>
+            <w:tcW w:w="567" w:type="dxa"/>
+            <w:tcBorders>
+              <w:left w:val="single" w:sz="12" w:space="0" w:color="auto"/>
+              <w:right w:val="single" w:sz="12" w:space="0" w:color="auto"/>
+            </w:tcBorders>
+            <w:shd w:val="clear" w:color="auto" w:fill="auto"/>
+            <w:vAlign w:val="center"/>
+          </w:tcPr>
+          <w:p>
+            <w:pPr>
+              <w:rPr>
+                <w:rFonts w:ascii="GOST type A" w:hAnsi="GOST type A"/>
+                <w:i/>
+                <w:spacing w:val="-12"/>
+                <w:sz w:val="28"/>
+                <w:szCs w:val="28"/>
+              </w:rPr>
+            </w:pPr>
+          </w:p>
+        </w:tc>
+        <w:tc>
+          <w:tcPr>
+            <w:tcW w:w="1253" w:type="dxa"/>
+            <w:gridSpan w:val="2"/>
+            <w:tcBorders>
+              <w:left w:val="single" w:sz="12" w:space="0" w:color="auto"/>
+              <w:right w:val="nil"/>
+            </w:tcBorders>
+            <w:shd w:val="clear" w:color="auto" w:fill="auto"/>
+            <w:vAlign w:val="center"/>
+          </w:tcPr>
+          <w:p>
+            <w:pPr>
+              <w:rPr>
+                <w:rFonts w:ascii="GOST type A" w:hAnsi="GOST type A"/>
+                <w:i/>
+                <w:spacing w:val="-12"/>
+                <w:sz w:val="28"/>
+                <w:szCs w:val="28"/>
+              </w:rPr>
+            </w:pPr>
+          </w:p>
+        </w:tc>
+      </w:tr>
+      <w:tr>
+        <w:trPr>
+          <w:trHeight w:val="454"/>
+        </w:trPr>
+        <w:tc>
+          <w:tcPr>
+            <w:tcW w:w="338" w:type="dxa"/>
+            <w:tcBorders>
+              <w:left w:val="nil"/>
+              <w:right w:val="single" w:sz="12" w:space="0" w:color="auto"/>
+            </w:tcBorders>
+            <w:shd w:val="clear" w:color="auto" w:fill="auto"/>
+            <w:vAlign w:val="center"/>
+          </w:tcPr>
+          <w:p>
+            <w:pPr>
+              <w:rPr>
+                <w:rFonts w:ascii="GOST type A" w:hAnsi="GOST type A"/>
+                <w:i/>
+                <w:spacing w:val="-12"/>
+                <w:sz w:val="28"/>
+                <w:szCs w:val="28"/>
+              </w:rPr>
+            </w:pPr>
+          </w:p>
+        </w:tc>
+        <w:tc>
+          <w:tcPr>
+            <w:tcW w:w="362" w:type="dxa"/>
+            <w:tcBorders>
+              <w:left w:val="single" w:sz="12" w:space="0" w:color="auto"/>
+              <w:right w:val="single" w:sz="12" w:space="0" w:color="auto"/>
+            </w:tcBorders>
+            <w:shd w:val="clear" w:color="auto" w:fill="auto"/>
+            <w:vAlign w:val="center"/>
+          </w:tcPr>
+          <w:p>
+            <w:pPr>
+              <w:rPr>
+                <w:rFonts w:ascii="GOST type A" w:hAnsi="GOST type A"/>
+                <w:i/>
+                <w:spacing w:val="-12"/>
+                <w:sz w:val="28"/>
+                <w:szCs w:val="28"/>
+              </w:rPr>
+            </w:pPr>
+          </w:p>
+        </w:tc>
+        <w:tc>
+          <w:tcPr>
+            <w:tcW w:w="439" w:type="dxa"/>
+            <w:tcBorders>
+              <w:left w:val="single" w:sz="12" w:space="0" w:color="auto"/>
+              <w:right w:val="single" w:sz="12" w:space="0" w:color="auto"/>
+            </w:tcBorders>
+            <w:shd w:val="clear" w:color="auto" w:fill="auto"/>
+            <w:vAlign w:val="center"/>
+          </w:tcPr>
+          <w:p>
+            <w:pPr>
+              <w:rPr>
+                <w:rFonts w:ascii="GOST type A" w:hAnsi="GOST type A"/>
+                <w:i/>
+                <w:spacing w:val="-12"/>
+                <w:sz w:val="28"/>
+                <w:szCs w:val="28"/>
+                <w:lang w:val="en-US"/>
+              </w:rPr>
+            </w:pPr>
+          </w:p>
+        </w:tc>
+        <w:tc>
+          <w:tcPr>
+            <w:tcW w:w="3969" w:type="dxa"/>
+            <w:tcBorders>
+              <w:left w:val="single" w:sz="12" w:space="0" w:color="auto"/>
+              <w:right w:val="single" w:sz="12" w:space="0" w:color="auto"/>
+            </w:tcBorders>
+            <w:shd w:val="clear" w:color="auto" w:fill="auto"/>
+            <w:vAlign w:val="center"/>
+          </w:tcPr>
+          <w:p>
+            <w:pPr>
+              <w:rPr>
+                <w:rFonts w:ascii="GOST type A" w:hAnsi="GOST type A"/>
+                <w:i/>
+                <w:spacing w:val="-12"/>
+                <w:sz w:val="28"/>
+                <w:szCs w:val="28"/>
+              </w:rPr>
+            </w:pPr>
+          </w:p>
+        </w:tc>
+        <w:tc>
+          <w:tcPr>
+            <w:tcW w:w="3572" w:type="dxa"/>
+            <w:tcBorders>
+              <w:left w:val="single" w:sz="12" w:space="0" w:color="auto"/>
+              <w:right w:val="single" w:sz="12" w:space="0" w:color="auto"/>
+            </w:tcBorders>
+            <w:shd w:val="clear" w:color="auto" w:fill="auto"/>
+            <w:vAlign w:val="center"/>
+          </w:tcPr>
+          <w:p>
+            <w:pPr>
+              <w:rPr>
+                <w:rFonts w:ascii="GOST type A" w:hAnsi="GOST type A"/>
+                <w:i/>
+                <w:spacing w:val="-12"/>
+                <w:sz w:val="28"/>
+                <w:szCs w:val="28"/>
+              </w:rPr>
+            </w:pPr>
+          </w:p>
+        </w:tc>
+        <w:tc>
+          <w:tcPr>
+            <w:tcW w:w="567" w:type="dxa"/>
+            <w:tcBorders>
+              <w:left w:val="single" w:sz="12" w:space="0" w:color="auto"/>
+              <w:right w:val="single" w:sz="12" w:space="0" w:color="auto"/>
+            </w:tcBorders>
+            <w:shd w:val="clear" w:color="auto" w:fill="auto"/>
+            <w:vAlign w:val="center"/>
+          </w:tcPr>
+          <w:p>
+            <w:pPr>
+              <w:rPr>
+                <w:rFonts w:ascii="GOST type A" w:hAnsi="GOST type A"/>
+                <w:i/>
+                <w:spacing w:val="-12"/>
+                <w:sz w:val="28"/>
+                <w:szCs w:val="28"/>
+              </w:rPr>
+            </w:pPr>
+          </w:p>
+        </w:tc>
+        <w:tc>
+          <w:tcPr>
+            <w:tcW w:w="1253" w:type="dxa"/>
+            <w:gridSpan w:val="2"/>
+            <w:tcBorders>
+              <w:left w:val="single" w:sz="12" w:space="0" w:color="auto"/>
+              <w:right w:val="nil"/>
+            </w:tcBorders>
+            <w:shd w:val="clear" w:color="auto" w:fill="auto"/>
+            <w:vAlign w:val="center"/>
+          </w:tcPr>
+          <w:p>
+            <w:pPr>
+              <w:rPr>
+                <w:rFonts w:ascii="GOST type A" w:hAnsi="GOST type A"/>
+                <w:i/>
+                <w:spacing w:val="-12"/>
+                <w:sz w:val="28"/>
+                <w:szCs w:val="28"/>
+              </w:rPr>
+            </w:pPr>
+          </w:p>
+        </w:tc>
+      </w:tr>
+      <w:tr>
+        <w:trPr>
+          <w:trHeight w:val="454"/>
+        </w:trPr>
+        <w:tc>
+          <w:tcPr>
+            <w:tcW w:w="338" w:type="dxa"/>
+            <w:tcBorders>
+              <w:left w:val="nil"/>
+              <w:right w:val="single" w:sz="12" w:space="0" w:color="auto"/>
+            </w:tcBorders>
+            <w:shd w:val="clear" w:color="auto" w:fill="auto"/>
+            <w:vAlign w:val="center"/>
+          </w:tcPr>
+          <w:p>
+            <w:pPr>
+              <w:rPr>
+                <w:rFonts w:ascii="GOST type A" w:hAnsi="GOST type A"/>
+                <w:i/>
+                <w:spacing w:val="-12"/>
+                <w:sz w:val="28"/>
+                <w:szCs w:val="28"/>
+              </w:rPr>
+            </w:pPr>
+          </w:p>
+        </w:tc>
+        <w:tc>
+          <w:tcPr>
+            <w:tcW w:w="362" w:type="dxa"/>
+            <w:tcBorders>
+              <w:left w:val="single" w:sz="12" w:space="0" w:color="auto"/>
+              <w:right w:val="single" w:sz="12" w:space="0" w:color="auto"/>
+            </w:tcBorders>
+            <w:shd w:val="clear" w:color="auto" w:fill="auto"/>
+            <w:vAlign w:val="center"/>
+          </w:tcPr>
+          <w:p>
+            <w:pPr>
+              <w:rPr>
+                <w:rFonts w:ascii="GOST type A" w:hAnsi="GOST type A"/>
+                <w:i/>
+                <w:spacing w:val="-12"/>
+                <w:sz w:val="28"/>
+                <w:szCs w:val="28"/>
+              </w:rPr>
+            </w:pPr>
+          </w:p>
+        </w:tc>
+        <w:tc>
+          <w:tcPr>
+            <w:tcW w:w="439" w:type="dxa"/>
+            <w:tcBorders>
+              <w:left w:val="single" w:sz="12" w:space="0" w:color="auto"/>
+              <w:right w:val="single" w:sz="12" w:space="0" w:color="auto"/>
+            </w:tcBorders>
+            <w:shd w:val="clear" w:color="auto" w:fill="auto"/>
+            <w:vAlign w:val="center"/>
+          </w:tcPr>
+          <w:p>
+            <w:pPr>
+              <w:rPr>
+                <w:rFonts w:ascii="GOST type A" w:hAnsi="GOST type A"/>
+                <w:i/>
+                <w:spacing w:val="-12"/>
+                <w:sz w:val="28"/>
+                <w:szCs w:val="28"/>
+                <w:lang w:val="en-US"/>
+              </w:rPr>
+            </w:pPr>
+          </w:p>
+        </w:tc>
+        <w:tc>
+          <w:tcPr>
+            <w:tcW w:w="3969" w:type="dxa"/>
+            <w:tcBorders>
+              <w:left w:val="single" w:sz="12" w:space="0" w:color="auto"/>
+              <w:right w:val="single" w:sz="12" w:space="0" w:color="auto"/>
+            </w:tcBorders>
+            <w:shd w:val="clear" w:color="auto" w:fill="auto"/>
+            <w:vAlign w:val="center"/>
+          </w:tcPr>
+          <w:p>
+            <w:pPr>
+              <w:rPr>
+                <w:rFonts w:ascii="GOST type A" w:hAnsi="GOST type A"/>
+                <w:i/>
+                <w:spacing w:val="-12"/>
+                <w:sz w:val="28"/>
+                <w:szCs w:val="28"/>
+              </w:rPr>
+            </w:pPr>
+          </w:p>
+        </w:tc>
+        <w:tc>
+          <w:tcPr>
+            <w:tcW w:w="3572" w:type="dxa"/>
+            <w:tcBorders>
+              <w:left w:val="single" w:sz="12" w:space="0" w:color="auto"/>
+              <w:right w:val="single" w:sz="12" w:space="0" w:color="auto"/>
+            </w:tcBorders>
+            <w:shd w:val="clear" w:color="auto" w:fill="auto"/>
+            <w:vAlign w:val="center"/>
+          </w:tcPr>
+          <w:p>
+            <w:pPr>
+              <w:rPr>
+                <w:rFonts w:ascii="GOST type A" w:hAnsi="GOST type A"/>
+                <w:i/>
+                <w:spacing w:val="-12"/>
+                <w:sz w:val="28"/>
+                <w:szCs w:val="28"/>
+              </w:rPr>
+            </w:pPr>
+          </w:p>
+        </w:tc>
+        <w:tc>
+          <w:tcPr>
+            <w:tcW w:w="567" w:type="dxa"/>
+            <w:tcBorders>
+              <w:left w:val="single" w:sz="12" w:space="0" w:color="auto"/>
+              <w:right w:val="single" w:sz="12" w:space="0" w:color="auto"/>
+            </w:tcBorders>
+            <w:shd w:val="clear" w:color="auto" w:fill="auto"/>
+            <w:vAlign w:val="center"/>
+          </w:tcPr>
+          <w:p>
+            <w:pPr>
+              <w:rPr>
+                <w:rFonts w:ascii="GOST type A" w:hAnsi="GOST type A"/>
+                <w:i/>
+                <w:spacing w:val="-12"/>
+                <w:sz w:val="28"/>
+                <w:szCs w:val="28"/>
+              </w:rPr>
+            </w:pPr>
+          </w:p>
+        </w:tc>
+        <w:tc>
+          <w:tcPr>
+            <w:tcW w:w="1253" w:type="dxa"/>
+            <w:gridSpan w:val="2"/>
+            <w:tcBorders>
+              <w:left w:val="single" w:sz="12" w:space="0" w:color="auto"/>
+              <w:right w:val="nil"/>
+            </w:tcBorders>
+            <w:shd w:val="clear" w:color="auto" w:fill="auto"/>
+            <w:vAlign w:val="center"/>
+          </w:tcPr>
+          <w:p>
+            <w:pPr>
+              <w:rPr>
+                <w:rFonts w:ascii="GOST type A" w:hAnsi="GOST type A"/>
+                <w:i/>
+                <w:spacing w:val="-12"/>
+                <w:sz w:val="28"/>
+                <w:szCs w:val="28"/>
+              </w:rPr>
+            </w:pPr>
           </w:p>
         </w:tc>
       </w:tr>

</xml_diff>